<commit_message>
Added Conclusion, Future enhancements and bibliography
</commit_message>
<xml_diff>
--- a/Report/SportsComplex.docx
+++ b/Report/SportsComplex.docx
@@ -717,6 +717,7 @@
         </w:rPr>
         <w:t xml:space="preserve">online tool as </w:t>
       </w:r>
+      <w:proofErr w:type="spellStart"/>
       <w:r>
         <w:rPr>
           <w:rFonts w:ascii="Times New Roman" w:hAnsi="Times New Roman" w:cs="Times New Roman"/>
@@ -726,6 +727,7 @@
         </w:rPr>
         <w:t>SportsComplex</w:t>
       </w:r>
+      <w:proofErr w:type="spellEnd"/>
       <w:r>
         <w:rPr>
           <w:rFonts w:ascii="Times New Roman" w:hAnsi="Times New Roman" w:cs="Times New Roman"/>
@@ -1181,7 +1183,25 @@
           <w:sz w:val="24"/>
           <w:szCs w:val="24"/>
         </w:rPr>
-        <w:t xml:space="preserve"> by Danish Engineers named Henning Holck Larsen and Soren Kristian Toubro.</w:t>
+        <w:t xml:space="preserve"> by Danish Engineers named Henning </w:t>
+      </w:r>
+      <w:proofErr w:type="spellStart"/>
+      <w:r>
+        <w:rPr>
+          <w:rFonts w:ascii="Times New Roman" w:hAnsi="Times New Roman" w:cs="Times New Roman"/>
+          <w:sz w:val="24"/>
+          <w:szCs w:val="24"/>
+        </w:rPr>
+        <w:t>Holck</w:t>
+      </w:r>
+      <w:proofErr w:type="spellEnd"/>
+      <w:r>
+        <w:rPr>
+          <w:rFonts w:ascii="Times New Roman" w:hAnsi="Times New Roman" w:cs="Times New Roman"/>
+          <w:sz w:val="24"/>
+          <w:szCs w:val="24"/>
+        </w:rPr>
+        <w:t xml:space="preserve"> Larsen and Soren Kristian Toubro.</w:t>
       </w:r>
       <w:r>
         <w:rPr>
@@ -2208,6 +2228,7 @@
           <w:szCs w:val="24"/>
         </w:rPr>
       </w:pPr>
+      <w:proofErr w:type="spellStart"/>
       <w:r>
         <w:rPr>
           <w:rFonts w:ascii="Times New Roman" w:hAnsi="Times New Roman" w:cs="Times New Roman"/>
@@ -2216,6 +2237,7 @@
         </w:rPr>
         <w:t>SportsComplex</w:t>
       </w:r>
+      <w:proofErr w:type="spellEnd"/>
       <w:r>
         <w:rPr>
           <w:rFonts w:ascii="Times New Roman" w:hAnsi="Times New Roman" w:cs="Times New Roman"/>
@@ -2254,15 +2276,7 @@
           <w:sz w:val="24"/>
           <w:szCs w:val="24"/>
         </w:rPr>
-        <w:t xml:space="preserve">End user need not have to visit any other info or navigate away. Website maintenance can be done by administrator regardless of other portal </w:t>
-      </w:r>
-      <w:r>
-        <w:rPr>
-          <w:rFonts w:ascii="Times New Roman" w:hAnsi="Times New Roman" w:cs="Times New Roman"/>
-          <w:sz w:val="24"/>
-          <w:szCs w:val="24"/>
-        </w:rPr>
-        <w:t>maintenance</w:t>
+        <w:t>End user need not have to visit any other info or navigate away. Website maintenance can be done by administrator regardless of other portal maintenance</w:t>
       </w:r>
       <w:r>
         <w:rPr>
@@ -2714,16 +2728,7 @@
           <w:sz w:val="28"/>
           <w:szCs w:val="28"/>
         </w:rPr>
-        <w:t>Feasibility Study</w:t>
-      </w:r>
-      <w:r>
-        <w:rPr>
-          <w:rFonts w:ascii="Times New Roman" w:hAnsi="Times New Roman" w:cs="Times New Roman"/>
-          <w:b/>
-          <w:sz w:val="28"/>
-          <w:szCs w:val="28"/>
-        </w:rPr>
-        <w:t>:</w:t>
+        <w:t>Feasibility Study:</w:t>
       </w:r>
     </w:p>
     <w:p>
@@ -2997,7 +3002,25 @@
           <w:sz w:val="24"/>
           <w:szCs w:val="24"/>
         </w:rPr>
-        <w:t>. Since there are wide and more technologies available to do website development, it makes more feasible to develop a website. In fact, many tools are readily available which can be made use in project cycle to ease our implementation phase of project cycle. One good example for that, is using Resharper along with Visual Studio integration which will help in code refactoring and reducing bugs.</w:t>
+        <w:t xml:space="preserve">. Since there are wide and more technologies available to do website development, it makes more feasible to develop a website. In fact, many tools are readily available which can be made use in project cycle to ease our implementation phase of project cycle. One good example for that, is using </w:t>
+      </w:r>
+      <w:proofErr w:type="spellStart"/>
+      <w:r>
+        <w:rPr>
+          <w:rFonts w:ascii="Times New Roman" w:hAnsi="Times New Roman" w:cs="Times New Roman"/>
+          <w:sz w:val="24"/>
+          <w:szCs w:val="24"/>
+        </w:rPr>
+        <w:t>Resharper</w:t>
+      </w:r>
+      <w:proofErr w:type="spellEnd"/>
+      <w:r>
+        <w:rPr>
+          <w:rFonts w:ascii="Times New Roman" w:hAnsi="Times New Roman" w:cs="Times New Roman"/>
+          <w:sz w:val="24"/>
+          <w:szCs w:val="24"/>
+        </w:rPr>
+        <w:t xml:space="preserve"> along with Visual Studio integration which will help in code refactoring and reducing bugs.</w:t>
       </w:r>
     </w:p>
     <w:p>
@@ -3023,16 +3046,7 @@
           <w:szCs w:val="28"/>
         </w:rPr>
         <w:lastRenderedPageBreak/>
-        <w:t>Social</w:t>
-      </w:r>
-      <w:r>
-        <w:rPr>
-          <w:rFonts w:ascii="Times New Roman" w:hAnsi="Times New Roman" w:cs="Times New Roman"/>
-          <w:b/>
-          <w:sz w:val="28"/>
-          <w:szCs w:val="28"/>
-        </w:rPr>
-        <w:t xml:space="preserve"> </w:t>
+        <w:t xml:space="preserve">Social </w:t>
       </w:r>
       <w:r>
         <w:rPr>
@@ -3167,6 +3181,8 @@
         </w:rPr>
         <w:t>:</w:t>
       </w:r>
+      <w:bookmarkStart w:id="0" w:name="_GoBack"/>
+      <w:bookmarkEnd w:id="0"/>
     </w:p>
     <w:p>
       <w:pPr>
@@ -3223,13 +3239,23 @@
           <w:szCs w:val="28"/>
         </w:rPr>
       </w:pPr>
-      <w:r>
-        <w:rPr>
-          <w:rFonts w:ascii="Times New Roman" w:hAnsi="Times New Roman" w:cs="Times New Roman"/>
-          <w:sz w:val="24"/>
-          <w:szCs w:val="28"/>
-        </w:rPr>
-        <w:t>Resharper 10.0.1</w:t>
+      <w:proofErr w:type="spellStart"/>
+      <w:r>
+        <w:rPr>
+          <w:rFonts w:ascii="Times New Roman" w:hAnsi="Times New Roman" w:cs="Times New Roman"/>
+          <w:sz w:val="24"/>
+          <w:szCs w:val="28"/>
+        </w:rPr>
+        <w:t>Resharper</w:t>
+      </w:r>
+      <w:proofErr w:type="spellEnd"/>
+      <w:r>
+        <w:rPr>
+          <w:rFonts w:ascii="Times New Roman" w:hAnsi="Times New Roman" w:cs="Times New Roman"/>
+          <w:sz w:val="24"/>
+          <w:szCs w:val="28"/>
+        </w:rPr>
+        <w:t xml:space="preserve"> 10.0.1</w:t>
       </w:r>
     </w:p>
     <w:p>
@@ -3543,16 +3569,7 @@
           <w:sz w:val="28"/>
           <w:szCs w:val="28"/>
         </w:rPr>
-        <w:t xml:space="preserve">Hardware </w:t>
-      </w:r>
-      <w:r>
-        <w:rPr>
-          <w:rFonts w:ascii="Times New Roman" w:hAnsi="Times New Roman" w:cs="Times New Roman"/>
-          <w:b/>
-          <w:sz w:val="28"/>
-          <w:szCs w:val="28"/>
-        </w:rPr>
-        <w:t>Requirements</w:t>
+        <w:t>Hardware Requirements</w:t>
       </w:r>
       <w:r>
         <w:rPr>
@@ -3865,7 +3882,25 @@
           <w:szCs w:val="28"/>
         </w:rPr>
         <w:tab/>
-        <w:t>Visual Studio 2013 (with Resharper integration)</w:t>
+        <w:t xml:space="preserve">Visual Studio 2013 (with </w:t>
+      </w:r>
+      <w:proofErr w:type="spellStart"/>
+      <w:r>
+        <w:rPr>
+          <w:rFonts w:ascii="Times New Roman" w:hAnsi="Times New Roman" w:cs="Times New Roman"/>
+          <w:sz w:val="24"/>
+          <w:szCs w:val="28"/>
+        </w:rPr>
+        <w:t>Resharper</w:t>
+      </w:r>
+      <w:proofErr w:type="spellEnd"/>
+      <w:r>
+        <w:rPr>
+          <w:rFonts w:ascii="Times New Roman" w:hAnsi="Times New Roman" w:cs="Times New Roman"/>
+          <w:sz w:val="24"/>
+          <w:szCs w:val="28"/>
+        </w:rPr>
+        <w:t xml:space="preserve"> integration)</w:t>
       </w:r>
     </w:p>
     <w:p>
@@ -4968,16 +5003,7 @@
           <w:sz w:val="28"/>
           <w:szCs w:val="28"/>
         </w:rPr>
-        <w:t>Database Design</w:t>
-      </w:r>
-      <w:r>
-        <w:rPr>
-          <w:rFonts w:ascii="Times New Roman" w:hAnsi="Times New Roman" w:cs="Times New Roman"/>
-          <w:b/>
-          <w:sz w:val="28"/>
-          <w:szCs w:val="28"/>
-        </w:rPr>
-        <w:t>:</w:t>
+        <w:t>Database Design:</w:t>
       </w:r>
       <w:r>
         <w:rPr>
@@ -5010,34 +5036,7 @@
           <w:sz w:val="28"/>
           <w:szCs w:val="28"/>
         </w:rPr>
-        <w:t>Class</w:t>
-      </w:r>
-      <w:r>
-        <w:rPr>
-          <w:rFonts w:ascii="Times New Roman" w:hAnsi="Times New Roman" w:cs="Times New Roman"/>
-          <w:b/>
-          <w:sz w:val="28"/>
-          <w:szCs w:val="28"/>
-        </w:rPr>
-        <w:t xml:space="preserve"> </w:t>
-      </w:r>
-      <w:r>
-        <w:rPr>
-          <w:rFonts w:ascii="Times New Roman" w:hAnsi="Times New Roman" w:cs="Times New Roman"/>
-          <w:b/>
-          <w:sz w:val="28"/>
-          <w:szCs w:val="28"/>
-        </w:rPr>
-        <w:t>Diagrams</w:t>
-      </w:r>
-      <w:r>
-        <w:rPr>
-          <w:rFonts w:ascii="Times New Roman" w:hAnsi="Times New Roman" w:cs="Times New Roman"/>
-          <w:b/>
-          <w:sz w:val="28"/>
-          <w:szCs w:val="28"/>
-        </w:rPr>
-        <w:t>:</w:t>
+        <w:t>Class Diagrams:</w:t>
       </w:r>
       <w:r>
         <w:rPr>
@@ -5778,112 +5777,86 @@
     <w:p>
       <w:pPr>
         <w:spacing w:line="360" w:lineRule="auto"/>
-        <w:rPr>
-          <w:rFonts w:ascii="Times New Roman" w:hAnsi="Times New Roman" w:cs="Times New Roman"/>
-          <w:sz w:val="24"/>
-          <w:szCs w:val="24"/>
-        </w:rPr>
-      </w:pPr>
-    </w:p>
-    <w:p>
-      <w:pPr>
-        <w:spacing w:line="360" w:lineRule="auto"/>
-        <w:rPr>
-          <w:rFonts w:ascii="Times New Roman" w:hAnsi="Times New Roman" w:cs="Times New Roman"/>
-          <w:sz w:val="24"/>
-          <w:szCs w:val="24"/>
-        </w:rPr>
-      </w:pPr>
-    </w:p>
-    <w:p>
-      <w:pPr>
-        <w:spacing w:line="360" w:lineRule="auto"/>
-        <w:rPr>
-          <w:rFonts w:ascii="Times New Roman" w:hAnsi="Times New Roman" w:cs="Times New Roman"/>
-          <w:sz w:val="24"/>
-          <w:szCs w:val="24"/>
-        </w:rPr>
-      </w:pPr>
-    </w:p>
-    <w:p>
-      <w:pPr>
-        <w:spacing w:line="360" w:lineRule="auto"/>
-        <w:rPr>
-          <w:rFonts w:ascii="Times New Roman" w:hAnsi="Times New Roman" w:cs="Times New Roman"/>
-          <w:sz w:val="24"/>
-          <w:szCs w:val="24"/>
-        </w:rPr>
-      </w:pPr>
-    </w:p>
-    <w:p>
-      <w:pPr>
-        <w:spacing w:line="360" w:lineRule="auto"/>
-        <w:rPr>
-          <w:rFonts w:ascii="Times New Roman" w:hAnsi="Times New Roman" w:cs="Times New Roman"/>
-          <w:sz w:val="24"/>
-          <w:szCs w:val="24"/>
-        </w:rPr>
-      </w:pPr>
-    </w:p>
-    <w:p>
-      <w:pPr>
-        <w:spacing w:line="360" w:lineRule="auto"/>
-        <w:rPr>
-          <w:rFonts w:ascii="Times New Roman" w:hAnsi="Times New Roman" w:cs="Times New Roman"/>
-          <w:sz w:val="24"/>
-          <w:szCs w:val="24"/>
-        </w:rPr>
-      </w:pPr>
-    </w:p>
-    <w:p>
-      <w:pPr>
-        <w:spacing w:line="360" w:lineRule="auto"/>
-        <w:rPr>
-          <w:rFonts w:ascii="Times New Roman" w:hAnsi="Times New Roman" w:cs="Times New Roman"/>
-          <w:sz w:val="24"/>
-          <w:szCs w:val="24"/>
-        </w:rPr>
-      </w:pPr>
-    </w:p>
-    <w:p>
-      <w:pPr>
-        <w:spacing w:line="360" w:lineRule="auto"/>
-        <w:rPr>
-          <w:rFonts w:ascii="Times New Roman" w:hAnsi="Times New Roman" w:cs="Times New Roman"/>
-          <w:sz w:val="24"/>
-          <w:szCs w:val="24"/>
-        </w:rPr>
-      </w:pPr>
-    </w:p>
-    <w:p>
-      <w:pPr>
-        <w:spacing w:line="360" w:lineRule="auto"/>
-        <w:rPr>
-          <w:rFonts w:ascii="Times New Roman" w:hAnsi="Times New Roman" w:cs="Times New Roman"/>
-          <w:sz w:val="24"/>
-          <w:szCs w:val="24"/>
-        </w:rPr>
-      </w:pPr>
-    </w:p>
-    <w:p>
-      <w:pPr>
-        <w:spacing w:line="360" w:lineRule="auto"/>
-        <w:rPr>
-          <w:rFonts w:ascii="Times New Roman" w:hAnsi="Times New Roman" w:cs="Times New Roman"/>
-          <w:sz w:val="24"/>
-          <w:szCs w:val="24"/>
-        </w:rPr>
-      </w:pPr>
-    </w:p>
-    <w:p>
-      <w:pPr>
-        <w:spacing w:line="360" w:lineRule="auto"/>
-        <w:rPr>
-          <w:rFonts w:ascii="Times New Roman" w:hAnsi="Times New Roman" w:cs="Times New Roman"/>
-          <w:sz w:val="24"/>
-          <w:szCs w:val="24"/>
-        </w:rPr>
-      </w:pPr>
+        <w:ind w:firstLine="720"/>
+        <w:jc w:val="both"/>
+        <w:rPr>
+          <w:rFonts w:ascii="Times New Roman" w:hAnsi="Times New Roman" w:cs="Times New Roman"/>
+          <w:sz w:val="24"/>
+          <w:szCs w:val="24"/>
+        </w:rPr>
+      </w:pPr>
+      <w:r>
+        <w:rPr>
+          <w:rFonts w:ascii="Times New Roman" w:hAnsi="Times New Roman" w:cs="Times New Roman"/>
+          <w:sz w:val="24"/>
+          <w:szCs w:val="24"/>
+        </w:rPr>
+        <w:t xml:space="preserve">Sports Complex is a software piece made to ease life of any sports management or similar kind of activity management in any of the organization. It gives an end user or employee a very good user experience on utilizing the sports resource and thus by inducing its production or turn over. It adds </w:t>
+      </w:r>
+      <w:r>
+        <w:rPr>
+          <w:rFonts w:ascii="Times New Roman" w:hAnsi="Times New Roman" w:cs="Times New Roman"/>
+          <w:sz w:val="24"/>
+          <w:szCs w:val="24"/>
+        </w:rPr>
+        <w:t>a</w:t>
+      </w:r>
+      <w:r>
+        <w:rPr>
+          <w:rFonts w:ascii="Times New Roman" w:hAnsi="Times New Roman" w:cs="Times New Roman"/>
+          <w:sz w:val="24"/>
+          <w:szCs w:val="24"/>
+        </w:rPr>
+        <w:t xml:space="preserve"> huge value to those organizations which contains many employees and having so many sports resources and tournaments being conducted.</w:t>
+      </w:r>
+      <w:r>
+        <w:rPr>
+          <w:rFonts w:ascii="Times New Roman" w:hAnsi="Times New Roman" w:cs="Times New Roman"/>
+          <w:sz w:val="24"/>
+          <w:szCs w:val="24"/>
+        </w:rPr>
+        <w:t xml:space="preserve"> Nor only to the employee, it also helps payroll staff by providing then a required data for their payroll process. They can easily extract any months report and process it.</w:t>
+      </w:r>
+    </w:p>
+    <w:p>
+      <w:pPr>
+        <w:spacing w:line="360" w:lineRule="auto"/>
+        <w:ind w:firstLine="720"/>
+        <w:jc w:val="both"/>
+        <w:rPr>
+          <w:rFonts w:ascii="Times New Roman" w:hAnsi="Times New Roman" w:cs="Times New Roman"/>
+          <w:sz w:val="24"/>
+          <w:szCs w:val="24"/>
+        </w:rPr>
+      </w:pPr>
+      <w:r>
+        <w:rPr>
+          <w:rFonts w:ascii="Times New Roman" w:hAnsi="Times New Roman" w:cs="Times New Roman"/>
+          <w:sz w:val="24"/>
+          <w:szCs w:val="24"/>
+        </w:rPr>
+        <w:t xml:space="preserve">Main key advantage of having such system or software is, it reduces almost all manual intervention where ever needed in managing sports activities. It also keeps database centralized which can be maintained by administrator at any point of time. It gives isolation from other management tools or intranet websites. </w:t>
+      </w:r>
+    </w:p>
+    <w:p>
+      <w:pPr>
+        <w:spacing w:line="360" w:lineRule="auto"/>
+        <w:ind w:firstLine="720"/>
+        <w:jc w:val="both"/>
+        <w:rPr>
+          <w:rFonts w:ascii="Times New Roman" w:hAnsi="Times New Roman" w:cs="Times New Roman"/>
+          <w:sz w:val="24"/>
+          <w:szCs w:val="24"/>
+        </w:rPr>
+      </w:pPr>
+      <w:r>
+        <w:rPr>
+          <w:rFonts w:ascii="Times New Roman" w:hAnsi="Times New Roman" w:cs="Times New Roman"/>
+          <w:sz w:val="24"/>
+          <w:szCs w:val="24"/>
+        </w:rPr>
+        <w:t>To summarize in one statement, SPORTS COMPLEX is an intelligent online solution which replaces an overhead manual job with systematic management of sports resource or utilities in any of the organization.</w:t>
+      </w:r>
     </w:p>
     <w:p>
       <w:pPr>
@@ -6021,142 +5994,214 @@
     <w:p>
       <w:pPr>
         <w:spacing w:line="360" w:lineRule="auto"/>
-        <w:rPr>
-          <w:rFonts w:ascii="Times New Roman" w:hAnsi="Times New Roman" w:cs="Times New Roman"/>
-          <w:sz w:val="24"/>
-          <w:szCs w:val="24"/>
-        </w:rPr>
-      </w:pPr>
-    </w:p>
-    <w:p>
-      <w:pPr>
-        <w:spacing w:line="360" w:lineRule="auto"/>
-        <w:rPr>
-          <w:rFonts w:ascii="Times New Roman" w:hAnsi="Times New Roman" w:cs="Times New Roman"/>
-          <w:sz w:val="24"/>
-          <w:szCs w:val="24"/>
-        </w:rPr>
-      </w:pPr>
-    </w:p>
-    <w:p>
-      <w:pPr>
-        <w:spacing w:line="360" w:lineRule="auto"/>
-        <w:rPr>
-          <w:rFonts w:ascii="Times New Roman" w:hAnsi="Times New Roman" w:cs="Times New Roman"/>
-          <w:sz w:val="24"/>
-          <w:szCs w:val="24"/>
-        </w:rPr>
-      </w:pPr>
-    </w:p>
-    <w:p>
-      <w:pPr>
-        <w:spacing w:line="360" w:lineRule="auto"/>
-        <w:rPr>
-          <w:rFonts w:ascii="Times New Roman" w:hAnsi="Times New Roman" w:cs="Times New Roman"/>
-          <w:sz w:val="24"/>
-          <w:szCs w:val="24"/>
-        </w:rPr>
-      </w:pPr>
-    </w:p>
-    <w:p>
-      <w:pPr>
-        <w:spacing w:line="360" w:lineRule="auto"/>
-        <w:rPr>
-          <w:rFonts w:ascii="Times New Roman" w:hAnsi="Times New Roman" w:cs="Times New Roman"/>
-          <w:sz w:val="24"/>
-          <w:szCs w:val="24"/>
-        </w:rPr>
-      </w:pPr>
-    </w:p>
-    <w:p>
-      <w:pPr>
-        <w:spacing w:line="360" w:lineRule="auto"/>
-        <w:rPr>
-          <w:rFonts w:ascii="Times New Roman" w:hAnsi="Times New Roman" w:cs="Times New Roman"/>
-          <w:sz w:val="24"/>
-          <w:szCs w:val="24"/>
-        </w:rPr>
-      </w:pPr>
-    </w:p>
-    <w:p>
-      <w:pPr>
-        <w:spacing w:line="360" w:lineRule="auto"/>
-        <w:rPr>
-          <w:rFonts w:ascii="Times New Roman" w:hAnsi="Times New Roman" w:cs="Times New Roman"/>
-          <w:sz w:val="24"/>
-          <w:szCs w:val="24"/>
-        </w:rPr>
-      </w:pPr>
-    </w:p>
-    <w:p>
-      <w:pPr>
-        <w:spacing w:line="360" w:lineRule="auto"/>
-        <w:rPr>
-          <w:rFonts w:ascii="Times New Roman" w:hAnsi="Times New Roman" w:cs="Times New Roman"/>
-          <w:sz w:val="24"/>
-          <w:szCs w:val="24"/>
-        </w:rPr>
-      </w:pPr>
-    </w:p>
-    <w:p>
-      <w:pPr>
-        <w:spacing w:line="360" w:lineRule="auto"/>
-        <w:rPr>
-          <w:rFonts w:ascii="Times New Roman" w:hAnsi="Times New Roman" w:cs="Times New Roman"/>
-          <w:sz w:val="24"/>
-          <w:szCs w:val="24"/>
-        </w:rPr>
-      </w:pPr>
-    </w:p>
-    <w:p>
-      <w:pPr>
-        <w:spacing w:line="360" w:lineRule="auto"/>
-        <w:rPr>
-          <w:rFonts w:ascii="Times New Roman" w:hAnsi="Times New Roman" w:cs="Times New Roman"/>
-          <w:sz w:val="24"/>
-          <w:szCs w:val="24"/>
-        </w:rPr>
-      </w:pPr>
-    </w:p>
-    <w:p>
-      <w:pPr>
-        <w:spacing w:line="360" w:lineRule="auto"/>
-        <w:rPr>
-          <w:rFonts w:ascii="Times New Roman" w:hAnsi="Times New Roman" w:cs="Times New Roman"/>
-          <w:sz w:val="24"/>
-          <w:szCs w:val="24"/>
-        </w:rPr>
-      </w:pPr>
-    </w:p>
-    <w:p>
-      <w:pPr>
-        <w:spacing w:line="360" w:lineRule="auto"/>
-        <w:rPr>
-          <w:rFonts w:ascii="Times New Roman" w:hAnsi="Times New Roman" w:cs="Times New Roman"/>
-          <w:sz w:val="24"/>
-          <w:szCs w:val="24"/>
-        </w:rPr>
-      </w:pPr>
-    </w:p>
-    <w:p>
-      <w:pPr>
-        <w:spacing w:line="360" w:lineRule="auto"/>
-        <w:rPr>
-          <w:rFonts w:ascii="Times New Roman" w:hAnsi="Times New Roman" w:cs="Times New Roman"/>
-          <w:sz w:val="24"/>
-          <w:szCs w:val="24"/>
-        </w:rPr>
-      </w:pPr>
-    </w:p>
-    <w:p>
-      <w:pPr>
-        <w:spacing w:line="360" w:lineRule="auto"/>
-        <w:rPr>
-          <w:rFonts w:ascii="Times New Roman" w:hAnsi="Times New Roman" w:cs="Times New Roman"/>
-          <w:sz w:val="24"/>
-          <w:szCs w:val="24"/>
-        </w:rPr>
-      </w:pPr>
+        <w:ind w:firstLine="720"/>
+        <w:jc w:val="both"/>
+        <w:rPr>
+          <w:rFonts w:ascii="Times New Roman" w:hAnsi="Times New Roman" w:cs="Times New Roman"/>
+          <w:sz w:val="24"/>
+          <w:szCs w:val="24"/>
+        </w:rPr>
+      </w:pPr>
+      <w:r>
+        <w:rPr>
+          <w:rFonts w:ascii="Times New Roman" w:hAnsi="Times New Roman" w:cs="Times New Roman"/>
+          <w:sz w:val="24"/>
+          <w:szCs w:val="24"/>
+        </w:rPr>
+        <w:t>Though our implemented SPORTS COMPLEX feature is well enough to manage any sports management activity, it is always good to have future enhancements set in place to improvise its scope and usage.  Few of them are listed below.</w:t>
+      </w:r>
+    </w:p>
+    <w:p>
+      <w:pPr>
+        <w:pStyle w:val="ListParagraph"/>
+        <w:numPr>
+          <w:ilvl w:val="0"/>
+          <w:numId w:val="3"/>
+        </w:numPr>
+        <w:spacing w:line="360" w:lineRule="auto"/>
+        <w:jc w:val="both"/>
+        <w:rPr>
+          <w:rFonts w:ascii="Times New Roman" w:hAnsi="Times New Roman" w:cs="Times New Roman"/>
+          <w:sz w:val="24"/>
+          <w:szCs w:val="24"/>
+        </w:rPr>
+      </w:pPr>
+      <w:r>
+        <w:rPr>
+          <w:rFonts w:ascii="Times New Roman" w:hAnsi="Times New Roman" w:cs="Times New Roman"/>
+          <w:sz w:val="24"/>
+          <w:szCs w:val="24"/>
+        </w:rPr>
+        <w:t xml:space="preserve">Admin Rights Module can be added for Admin users where he can give admin rights easily to other employees </w:t>
+      </w:r>
+      <w:r>
+        <w:rPr>
+          <w:rFonts w:ascii="Times New Roman" w:hAnsi="Times New Roman" w:cs="Times New Roman"/>
+          <w:sz w:val="24"/>
+          <w:szCs w:val="24"/>
+        </w:rPr>
+        <w:t>whom</w:t>
+      </w:r>
+      <w:r>
+        <w:rPr>
+          <w:rFonts w:ascii="Times New Roman" w:hAnsi="Times New Roman" w:cs="Times New Roman"/>
+          <w:sz w:val="24"/>
+          <w:szCs w:val="24"/>
+        </w:rPr>
+        <w:t xml:space="preserve"> he wants.</w:t>
+      </w:r>
+    </w:p>
+    <w:p>
+      <w:pPr>
+        <w:pStyle w:val="ListParagraph"/>
+        <w:numPr>
+          <w:ilvl w:val="0"/>
+          <w:numId w:val="3"/>
+        </w:numPr>
+        <w:spacing w:line="360" w:lineRule="auto"/>
+        <w:jc w:val="both"/>
+        <w:rPr>
+          <w:rFonts w:ascii="Times New Roman" w:hAnsi="Times New Roman" w:cs="Times New Roman"/>
+          <w:sz w:val="24"/>
+          <w:szCs w:val="24"/>
+        </w:rPr>
+      </w:pPr>
+      <w:r>
+        <w:rPr>
+          <w:rFonts w:ascii="Times New Roman" w:hAnsi="Times New Roman" w:cs="Times New Roman"/>
+          <w:sz w:val="24"/>
+          <w:szCs w:val="24"/>
+        </w:rPr>
+        <w:t xml:space="preserve">Admin approval for employee registration: We can provide admin module where he can see all new registration for SPORTS COMPLEX and approves it. Employee should be able to login once admin approves its registration request. </w:t>
+      </w:r>
+      <w:r>
+        <w:rPr>
+          <w:rFonts w:ascii="Times New Roman" w:hAnsi="Times New Roman" w:cs="Times New Roman"/>
+          <w:sz w:val="24"/>
+          <w:szCs w:val="24"/>
+        </w:rPr>
+        <w:t>By doing this, it becomes more secure.</w:t>
+      </w:r>
+    </w:p>
+    <w:p>
+      <w:pPr>
+        <w:pStyle w:val="ListParagraph"/>
+        <w:numPr>
+          <w:ilvl w:val="0"/>
+          <w:numId w:val="3"/>
+        </w:numPr>
+        <w:spacing w:line="360" w:lineRule="auto"/>
+        <w:jc w:val="both"/>
+        <w:rPr>
+          <w:rFonts w:ascii="Times New Roman" w:hAnsi="Times New Roman" w:cs="Times New Roman"/>
+          <w:sz w:val="24"/>
+          <w:szCs w:val="24"/>
+        </w:rPr>
+      </w:pPr>
+      <w:r>
+        <w:rPr>
+          <w:rFonts w:ascii="Times New Roman" w:hAnsi="Times New Roman" w:cs="Times New Roman"/>
+          <w:sz w:val="24"/>
+          <w:szCs w:val="24"/>
+        </w:rPr>
+        <w:t>Improve application security level by encrypting data over a network.</w:t>
+      </w:r>
+    </w:p>
+    <w:p>
+      <w:pPr>
+        <w:pStyle w:val="ListParagraph"/>
+        <w:numPr>
+          <w:ilvl w:val="0"/>
+          <w:numId w:val="3"/>
+        </w:numPr>
+        <w:spacing w:line="360" w:lineRule="auto"/>
+        <w:jc w:val="both"/>
+        <w:rPr>
+          <w:rFonts w:ascii="Times New Roman" w:hAnsi="Times New Roman" w:cs="Times New Roman"/>
+          <w:sz w:val="24"/>
+          <w:szCs w:val="24"/>
+        </w:rPr>
+      </w:pPr>
+      <w:r>
+        <w:rPr>
+          <w:rFonts w:ascii="Times New Roman" w:hAnsi="Times New Roman" w:cs="Times New Roman"/>
+          <w:sz w:val="24"/>
+          <w:szCs w:val="24"/>
+        </w:rPr>
+        <w:t>We can get rid of employee registration process if we integrate our database to existing employee database of company.</w:t>
+      </w:r>
+    </w:p>
+    <w:p>
+      <w:pPr>
+        <w:pStyle w:val="ListParagraph"/>
+        <w:numPr>
+          <w:ilvl w:val="0"/>
+          <w:numId w:val="3"/>
+        </w:numPr>
+        <w:spacing w:line="360" w:lineRule="auto"/>
+        <w:jc w:val="both"/>
+        <w:rPr>
+          <w:rFonts w:ascii="Times New Roman" w:hAnsi="Times New Roman" w:cs="Times New Roman"/>
+          <w:sz w:val="24"/>
+          <w:szCs w:val="24"/>
+        </w:rPr>
+      </w:pPr>
+      <w:r>
+        <w:rPr>
+          <w:rFonts w:ascii="Times New Roman" w:hAnsi="Times New Roman" w:cs="Times New Roman"/>
+          <w:sz w:val="24"/>
+          <w:szCs w:val="24"/>
+        </w:rPr>
+        <w:t>Connect to payroll database: Instead of sending live feedback to payroll team via mail, we can connect to payroll database which will directly deducts amount from employee payroll package on resource usage.</w:t>
+      </w:r>
+    </w:p>
+    <w:p>
+      <w:pPr>
+        <w:pStyle w:val="ListParagraph"/>
+        <w:numPr>
+          <w:ilvl w:val="0"/>
+          <w:numId w:val="3"/>
+        </w:numPr>
+        <w:spacing w:line="360" w:lineRule="auto"/>
+        <w:jc w:val="both"/>
+        <w:rPr>
+          <w:rFonts w:ascii="Times New Roman" w:hAnsi="Times New Roman" w:cs="Times New Roman"/>
+          <w:sz w:val="24"/>
+          <w:szCs w:val="24"/>
+        </w:rPr>
+      </w:pPr>
+      <w:r>
+        <w:rPr>
+          <w:rFonts w:ascii="Times New Roman" w:hAnsi="Times New Roman" w:cs="Times New Roman"/>
+          <w:sz w:val="24"/>
+          <w:szCs w:val="24"/>
+        </w:rPr>
+        <w:t xml:space="preserve">Module for admin to choose resource settings. We can provide more option to admin to control resource settings like number of badminton courts, slots etc. </w:t>
+      </w:r>
+    </w:p>
+    <w:p>
+      <w:pPr>
+        <w:pStyle w:val="ListParagraph"/>
+        <w:numPr>
+          <w:ilvl w:val="0"/>
+          <w:numId w:val="3"/>
+        </w:numPr>
+        <w:spacing w:line="360" w:lineRule="auto"/>
+        <w:jc w:val="both"/>
+        <w:rPr>
+          <w:rFonts w:ascii="Times New Roman" w:hAnsi="Times New Roman" w:cs="Times New Roman"/>
+          <w:sz w:val="24"/>
+          <w:szCs w:val="24"/>
+        </w:rPr>
+      </w:pPr>
+      <w:r>
+        <w:rPr>
+          <w:rFonts w:ascii="Times New Roman" w:hAnsi="Times New Roman" w:cs="Times New Roman"/>
+          <w:sz w:val="24"/>
+          <w:szCs w:val="24"/>
+        </w:rPr>
+        <w:t xml:space="preserve">We can also transit to cloud storage instead of maintaining local SQL database. This will help in less maintenance from administrator on database. </w:t>
+      </w:r>
     </w:p>
     <w:p>
       <w:pPr>
@@ -6261,33 +6306,262 @@
     </w:p>
     <w:p>
       <w:pPr>
-        <w:spacing w:line="360" w:lineRule="auto"/>
-        <w:rPr>
-          <w:rFonts w:ascii="Times New Roman" w:hAnsi="Times New Roman" w:cs="Times New Roman"/>
-          <w:sz w:val="24"/>
-          <w:szCs w:val="24"/>
-        </w:rPr>
-      </w:pPr>
-    </w:p>
-    <w:p>
-      <w:pPr>
-        <w:spacing w:line="360" w:lineRule="auto"/>
-        <w:rPr>
-          <w:rFonts w:ascii="Times New Roman" w:hAnsi="Times New Roman" w:cs="Times New Roman"/>
-          <w:sz w:val="24"/>
-          <w:szCs w:val="24"/>
-        </w:rPr>
-      </w:pPr>
-    </w:p>
-    <w:p>
-      <w:pPr>
-        <w:spacing w:line="360" w:lineRule="auto"/>
-        <w:rPr>
-          <w:rFonts w:ascii="Times New Roman" w:hAnsi="Times New Roman" w:cs="Times New Roman"/>
-          <w:sz w:val="24"/>
-          <w:szCs w:val="24"/>
-        </w:rPr>
-      </w:pPr>
+        <w:pStyle w:val="ListParagraph"/>
+        <w:widowControl w:val="0"/>
+        <w:numPr>
+          <w:ilvl w:val="0"/>
+          <w:numId w:val="17"/>
+        </w:numPr>
+        <w:tabs>
+          <w:tab w:val="left" w:pos="709"/>
+        </w:tabs>
+        <w:suppressAutoHyphens/>
+        <w:autoSpaceDE w:val="0"/>
+        <w:autoSpaceDN w:val="0"/>
+        <w:adjustRightInd w:val="0"/>
+        <w:snapToGrid w:val="0"/>
+        <w:spacing w:after="0" w:line="240" w:lineRule="auto"/>
+        <w:contextualSpacing w:val="0"/>
+        <w:rPr>
+          <w:rStyle w:val="Hyperlink"/>
+          <w:rFonts w:ascii="Times New Roman" w:hAnsi="Times New Roman" w:cs="Times New Roman"/>
+          <w:sz w:val="24"/>
+          <w:szCs w:val="24"/>
+        </w:rPr>
+      </w:pPr>
+      <w:hyperlink r:id="rId6" w:history="1">
+        <w:r>
+          <w:rPr>
+            <w:rStyle w:val="Hyperlink"/>
+            <w:rFonts w:ascii="Times New Roman" w:hAnsi="Times New Roman" w:cs="Times New Roman"/>
+            <w:sz w:val="24"/>
+            <w:szCs w:val="24"/>
+          </w:rPr>
+          <w:t>http://www.codeproject.com/</w:t>
+        </w:r>
+      </w:hyperlink>
+    </w:p>
+    <w:p>
+      <w:pPr>
+        <w:pStyle w:val="ListParagraph"/>
+        <w:widowControl w:val="0"/>
+        <w:autoSpaceDE w:val="0"/>
+        <w:autoSpaceDN w:val="0"/>
+        <w:adjustRightInd w:val="0"/>
+        <w:snapToGrid w:val="0"/>
+        <w:spacing w:after="0" w:line="240" w:lineRule="auto"/>
+        <w:rPr>
+          <w:rStyle w:val="Hyperlink"/>
+          <w:rFonts w:ascii="Times New Roman" w:hAnsi="Times New Roman" w:cs="Times New Roman"/>
+          <w:sz w:val="24"/>
+          <w:szCs w:val="24"/>
+        </w:rPr>
+      </w:pPr>
+    </w:p>
+    <w:p>
+      <w:pPr>
+        <w:pStyle w:val="ListParagraph"/>
+        <w:widowControl w:val="0"/>
+        <w:numPr>
+          <w:ilvl w:val="0"/>
+          <w:numId w:val="17"/>
+        </w:numPr>
+        <w:tabs>
+          <w:tab w:val="left" w:pos="709"/>
+        </w:tabs>
+        <w:suppressAutoHyphens/>
+        <w:autoSpaceDE w:val="0"/>
+        <w:autoSpaceDN w:val="0"/>
+        <w:adjustRightInd w:val="0"/>
+        <w:snapToGrid w:val="0"/>
+        <w:spacing w:after="0" w:line="240" w:lineRule="auto"/>
+        <w:contextualSpacing w:val="0"/>
+        <w:rPr>
+          <w:rFonts w:ascii="Times New Roman" w:hAnsi="Times New Roman" w:cs="Times New Roman"/>
+          <w:color w:val="000000"/>
+          <w:sz w:val="24"/>
+          <w:szCs w:val="24"/>
+        </w:rPr>
+      </w:pPr>
+      <w:hyperlink r:id="rId7" w:history="1">
+        <w:r>
+          <w:rPr>
+            <w:rStyle w:val="Hyperlink"/>
+            <w:rFonts w:ascii="Times New Roman" w:hAnsi="Times New Roman" w:cs="Times New Roman"/>
+            <w:sz w:val="24"/>
+            <w:szCs w:val="24"/>
+          </w:rPr>
+          <w:t>www.wikipedia.com</w:t>
+        </w:r>
+      </w:hyperlink>
+      <w:r>
+        <w:rPr>
+          <w:rFonts w:ascii="Times New Roman" w:hAnsi="Times New Roman" w:cs="Times New Roman"/>
+          <w:color w:val="000000"/>
+          <w:sz w:val="24"/>
+          <w:szCs w:val="24"/>
+        </w:rPr>
+        <w:t xml:space="preserve"> </w:t>
+      </w:r>
+    </w:p>
+    <w:p>
+      <w:pPr>
+        <w:pStyle w:val="ListParagraph"/>
+        <w:rPr>
+          <w:rFonts w:ascii="Times New Roman" w:hAnsi="Times New Roman" w:cs="Times New Roman"/>
+          <w:color w:val="000000"/>
+          <w:sz w:val="24"/>
+          <w:szCs w:val="24"/>
+        </w:rPr>
+      </w:pPr>
+    </w:p>
+    <w:p>
+      <w:pPr>
+        <w:pStyle w:val="ListParagraph"/>
+        <w:widowControl w:val="0"/>
+        <w:numPr>
+          <w:ilvl w:val="0"/>
+          <w:numId w:val="17"/>
+        </w:numPr>
+        <w:tabs>
+          <w:tab w:val="left" w:pos="709"/>
+        </w:tabs>
+        <w:suppressAutoHyphens/>
+        <w:autoSpaceDE w:val="0"/>
+        <w:autoSpaceDN w:val="0"/>
+        <w:adjustRightInd w:val="0"/>
+        <w:snapToGrid w:val="0"/>
+        <w:spacing w:after="0" w:line="240" w:lineRule="auto"/>
+        <w:contextualSpacing w:val="0"/>
+        <w:rPr>
+          <w:rFonts w:ascii="Times New Roman" w:hAnsi="Times New Roman" w:cs="Times New Roman"/>
+          <w:color w:val="000000"/>
+          <w:sz w:val="24"/>
+          <w:szCs w:val="24"/>
+        </w:rPr>
+      </w:pPr>
+      <w:r>
+        <w:rPr>
+          <w:rFonts w:ascii="Times New Roman" w:hAnsi="Times New Roman" w:cs="Times New Roman"/>
+          <w:color w:val="000000"/>
+          <w:sz w:val="24"/>
+          <w:szCs w:val="24"/>
+        </w:rPr>
+        <w:t>Into to ASP.NET MVC with Visual Studio</w:t>
+      </w:r>
+      <w:r>
+        <w:rPr>
+          <w:rFonts w:ascii="Times New Roman" w:hAnsi="Times New Roman" w:cs="Times New Roman"/>
+          <w:color w:val="000000"/>
+          <w:sz w:val="24"/>
+          <w:szCs w:val="24"/>
+        </w:rPr>
+        <w:t xml:space="preserve">, </w:t>
+      </w:r>
+      <w:r>
+        <w:rPr>
+          <w:rFonts w:ascii="Times New Roman" w:hAnsi="Times New Roman" w:cs="Times New Roman"/>
+          <w:color w:val="000000"/>
+          <w:sz w:val="24"/>
+          <w:szCs w:val="24"/>
+        </w:rPr>
+        <w:t xml:space="preserve">Rick Anderson and Scott </w:t>
+      </w:r>
+      <w:proofErr w:type="spellStart"/>
+      <w:r>
+        <w:rPr>
+          <w:rFonts w:ascii="Times New Roman" w:hAnsi="Times New Roman" w:cs="Times New Roman"/>
+          <w:color w:val="000000"/>
+          <w:sz w:val="24"/>
+          <w:szCs w:val="24"/>
+        </w:rPr>
+        <w:t>Hanselman</w:t>
+      </w:r>
+      <w:proofErr w:type="spellEnd"/>
+    </w:p>
+    <w:p>
+      <w:pPr>
+        <w:pStyle w:val="ListParagraph"/>
+        <w:rPr>
+          <w:rFonts w:ascii="Times New Roman" w:hAnsi="Times New Roman" w:cs="Times New Roman"/>
+          <w:color w:val="000000"/>
+          <w:sz w:val="24"/>
+          <w:szCs w:val="24"/>
+        </w:rPr>
+      </w:pPr>
+    </w:p>
+    <w:p>
+      <w:pPr>
+        <w:pStyle w:val="ListParagraph"/>
+        <w:widowControl w:val="0"/>
+        <w:numPr>
+          <w:ilvl w:val="0"/>
+          <w:numId w:val="17"/>
+        </w:numPr>
+        <w:tabs>
+          <w:tab w:val="left" w:pos="709"/>
+        </w:tabs>
+        <w:suppressAutoHyphens/>
+        <w:autoSpaceDE w:val="0"/>
+        <w:autoSpaceDN w:val="0"/>
+        <w:adjustRightInd w:val="0"/>
+        <w:snapToGrid w:val="0"/>
+        <w:spacing w:after="0" w:line="240" w:lineRule="auto"/>
+        <w:contextualSpacing w:val="0"/>
+        <w:rPr>
+          <w:rFonts w:ascii="Times New Roman" w:hAnsi="Times New Roman" w:cs="Times New Roman"/>
+          <w:color w:val="000000"/>
+          <w:sz w:val="24"/>
+          <w:szCs w:val="24"/>
+        </w:rPr>
+      </w:pPr>
+      <w:r>
+        <w:rPr>
+          <w:rFonts w:ascii="Times New Roman" w:hAnsi="Times New Roman" w:cs="Times New Roman"/>
+          <w:color w:val="000000"/>
+          <w:sz w:val="24"/>
+          <w:szCs w:val="24"/>
+        </w:rPr>
+        <w:t>Programming ASP.NET MVC 4</w:t>
+      </w:r>
+      <w:r>
+        <w:rPr>
+          <w:rFonts w:ascii="Times New Roman" w:hAnsi="Times New Roman" w:cs="Times New Roman"/>
+          <w:color w:val="000000"/>
+          <w:sz w:val="24"/>
+          <w:szCs w:val="24"/>
+        </w:rPr>
+        <w:t xml:space="preserve">, </w:t>
+      </w:r>
+      <w:r>
+        <w:rPr>
+          <w:rFonts w:ascii="Times New Roman" w:hAnsi="Times New Roman" w:cs="Times New Roman"/>
+          <w:color w:val="000000"/>
+          <w:sz w:val="24"/>
+          <w:szCs w:val="24"/>
+        </w:rPr>
+        <w:t xml:space="preserve">Jess Chadwick, Todd Snyder, and </w:t>
+      </w:r>
+      <w:proofErr w:type="spellStart"/>
+      <w:r>
+        <w:rPr>
+          <w:rFonts w:ascii="Times New Roman" w:hAnsi="Times New Roman" w:cs="Times New Roman"/>
+          <w:color w:val="000000"/>
+          <w:sz w:val="24"/>
+          <w:szCs w:val="24"/>
+        </w:rPr>
+        <w:t>Hrusikesh</w:t>
+      </w:r>
+      <w:proofErr w:type="spellEnd"/>
+      <w:r>
+        <w:rPr>
+          <w:rFonts w:ascii="Times New Roman" w:hAnsi="Times New Roman" w:cs="Times New Roman"/>
+          <w:color w:val="000000"/>
+          <w:sz w:val="24"/>
+          <w:szCs w:val="24"/>
+        </w:rPr>
+        <w:t xml:space="preserve"> Panda</w:t>
+      </w:r>
     </w:p>
     <w:p>
       <w:pPr>
@@ -6477,7 +6751,6 @@
           <w:sz w:val="40"/>
           <w:szCs w:val="40"/>
         </w:rPr>
-        <w:lastRenderedPageBreak/>
         <w:t>Appendix</w:t>
       </w:r>
       <w:r>
@@ -6510,8 +6783,6 @@
         </w:rPr>
         <w:t>USER MANUAL</w:t>
       </w:r>
-      <w:bookmarkStart w:id="0" w:name="_GoBack"/>
-      <w:bookmarkEnd w:id="0"/>
     </w:p>
     <w:p>
       <w:pPr>
@@ -7947,6 +8218,121 @@
     </w:lvl>
   </w:abstractNum>
   <w:abstractNum w:abstractNumId="13">
+    <w:nsid w:val="72992ED4"/>
+    <w:multiLevelType w:val="hybridMultilevel"/>
+    <w:tmpl w:val="4A8650EC"/>
+    <w:lvl w:ilvl="0" w:tplc="546C1B8E">
+      <w:start w:val="1"/>
+      <w:numFmt w:val="bullet"/>
+      <w:lvlText w:val="-"/>
+      <w:lvlJc w:val="left"/>
+      <w:pPr>
+        <w:ind w:left="720" w:hanging="360"/>
+      </w:pPr>
+      <w:rPr>
+        <w:rFonts w:ascii="Times New Roman" w:eastAsiaTheme="minorHAnsi" w:hAnsi="Times New Roman" w:cs="Times New Roman" w:hint="default"/>
+        <w:b w:val="0"/>
+        <w:color w:val="auto"/>
+      </w:rPr>
+    </w:lvl>
+    <w:lvl w:ilvl="1" w:tplc="04090003" w:tentative="1">
+      <w:start w:val="1"/>
+      <w:numFmt w:val="bullet"/>
+      <w:lvlText w:val="o"/>
+      <w:lvlJc w:val="left"/>
+      <w:pPr>
+        <w:ind w:left="1440" w:hanging="360"/>
+      </w:pPr>
+      <w:rPr>
+        <w:rFonts w:ascii="Courier New" w:hAnsi="Courier New" w:cs="Courier New" w:hint="default"/>
+      </w:rPr>
+    </w:lvl>
+    <w:lvl w:ilvl="2" w:tplc="04090005" w:tentative="1">
+      <w:start w:val="1"/>
+      <w:numFmt w:val="bullet"/>
+      <w:lvlText w:val=""/>
+      <w:lvlJc w:val="left"/>
+      <w:pPr>
+        <w:ind w:left="2160" w:hanging="360"/>
+      </w:pPr>
+      <w:rPr>
+        <w:rFonts w:ascii="Wingdings" w:hAnsi="Wingdings" w:hint="default"/>
+      </w:rPr>
+    </w:lvl>
+    <w:lvl w:ilvl="3" w:tplc="04090001" w:tentative="1">
+      <w:start w:val="1"/>
+      <w:numFmt w:val="bullet"/>
+      <w:lvlText w:val=""/>
+      <w:lvlJc w:val="left"/>
+      <w:pPr>
+        <w:ind w:left="2880" w:hanging="360"/>
+      </w:pPr>
+      <w:rPr>
+        <w:rFonts w:ascii="Symbol" w:hAnsi="Symbol" w:hint="default"/>
+      </w:rPr>
+    </w:lvl>
+    <w:lvl w:ilvl="4" w:tplc="04090003" w:tentative="1">
+      <w:start w:val="1"/>
+      <w:numFmt w:val="bullet"/>
+      <w:lvlText w:val="o"/>
+      <w:lvlJc w:val="left"/>
+      <w:pPr>
+        <w:ind w:left="3600" w:hanging="360"/>
+      </w:pPr>
+      <w:rPr>
+        <w:rFonts w:ascii="Courier New" w:hAnsi="Courier New" w:cs="Courier New" w:hint="default"/>
+      </w:rPr>
+    </w:lvl>
+    <w:lvl w:ilvl="5" w:tplc="04090005" w:tentative="1">
+      <w:start w:val="1"/>
+      <w:numFmt w:val="bullet"/>
+      <w:lvlText w:val=""/>
+      <w:lvlJc w:val="left"/>
+      <w:pPr>
+        <w:ind w:left="4320" w:hanging="360"/>
+      </w:pPr>
+      <w:rPr>
+        <w:rFonts w:ascii="Wingdings" w:hAnsi="Wingdings" w:hint="default"/>
+      </w:rPr>
+    </w:lvl>
+    <w:lvl w:ilvl="6" w:tplc="04090001" w:tentative="1">
+      <w:start w:val="1"/>
+      <w:numFmt w:val="bullet"/>
+      <w:lvlText w:val=""/>
+      <w:lvlJc w:val="left"/>
+      <w:pPr>
+        <w:ind w:left="5040" w:hanging="360"/>
+      </w:pPr>
+      <w:rPr>
+        <w:rFonts w:ascii="Symbol" w:hAnsi="Symbol" w:hint="default"/>
+      </w:rPr>
+    </w:lvl>
+    <w:lvl w:ilvl="7" w:tplc="04090003" w:tentative="1">
+      <w:start w:val="1"/>
+      <w:numFmt w:val="bullet"/>
+      <w:lvlText w:val="o"/>
+      <w:lvlJc w:val="left"/>
+      <w:pPr>
+        <w:ind w:left="5760" w:hanging="360"/>
+      </w:pPr>
+      <w:rPr>
+        <w:rFonts w:ascii="Courier New" w:hAnsi="Courier New" w:cs="Courier New" w:hint="default"/>
+      </w:rPr>
+    </w:lvl>
+    <w:lvl w:ilvl="8" w:tplc="04090005" w:tentative="1">
+      <w:start w:val="1"/>
+      <w:numFmt w:val="bullet"/>
+      <w:lvlText w:val=""/>
+      <w:lvlJc w:val="left"/>
+      <w:pPr>
+        <w:ind w:left="6480" w:hanging="360"/>
+      </w:pPr>
+      <w:rPr>
+        <w:rFonts w:ascii="Wingdings" w:hAnsi="Wingdings" w:hint="default"/>
+      </w:rPr>
+    </w:lvl>
+  </w:abstractNum>
+  <w:abstractNum w:abstractNumId="14">
     <w:nsid w:val="787D309D"/>
     <w:multiLevelType w:val="hybridMultilevel"/>
     <w:tmpl w:val="F28099EC"/>
@@ -8059,7 +8445,7 @@
       </w:rPr>
     </w:lvl>
   </w:abstractNum>
-  <w:abstractNum w:abstractNumId="14">
+  <w:abstractNum w:abstractNumId="15">
     <w:nsid w:val="797E3372"/>
     <w:multiLevelType w:val="hybridMultilevel"/>
     <w:tmpl w:val="9B56C9D2"/>
@@ -8172,7 +8558,7 @@
       </w:rPr>
     </w:lvl>
   </w:abstractNum>
-  <w:abstractNum w:abstractNumId="15">
+  <w:abstractNum w:abstractNumId="16">
     <w:nsid w:val="7AA42E90"/>
     <w:multiLevelType w:val="multilevel"/>
     <w:tmpl w:val="EF58C53E"/>
@@ -8308,10 +8694,10 @@
     <w:abstractNumId w:val="1"/>
   </w:num>
   <w:num w:numId="2">
-    <w:abstractNumId w:val="14"/>
+    <w:abstractNumId w:val="15"/>
   </w:num>
   <w:num w:numId="3">
-    <w:abstractNumId w:val="13"/>
+    <w:abstractNumId w:val="14"/>
   </w:num>
   <w:num w:numId="4">
     <w:abstractNumId w:val="3"/>
@@ -8344,13 +8730,16 @@
     <w:abstractNumId w:val="7"/>
   </w:num>
   <w:num w:numId="14">
-    <w:abstractNumId w:val="15"/>
+    <w:abstractNumId w:val="16"/>
   </w:num>
   <w:num w:numId="15">
     <w:abstractNumId w:val="8"/>
   </w:num>
   <w:num w:numId="16">
     <w:abstractNumId w:val="5"/>
+  </w:num>
+  <w:num w:numId="17">
+    <w:abstractNumId w:val="13"/>
   </w:num>
 </w:numbering>
 </file>
@@ -8787,6 +9176,17 @@
       <w:contextualSpacing/>
     </w:pPr>
   </w:style>
+  <w:style w:type="character" w:styleId="Hyperlink">
+    <w:name w:val="Hyperlink"/>
+    <w:basedOn w:val="DefaultParagraphFont"/>
+    <w:uiPriority w:val="99"/>
+    <w:unhideWhenUsed/>
+    <w:rsid w:val="00864A51"/>
+    <w:rPr>
+      <w:color w:val="0000FF"/>
+      <w:u w:val="single"/>
+    </w:rPr>
+  </w:style>
 </w:styles>
 </file>
 

</xml_diff>

<commit_message>
Added list of figures and tables place holder
</commit_message>
<xml_diff>
--- a/Report/SportsComplex.docx
+++ b/Report/SportsComplex.docx
@@ -235,6 +235,386 @@
         </w:rPr>
         <w:lastRenderedPageBreak/>
         <w:t>CONTENTS</w:t>
+      </w:r>
+    </w:p>
+    <w:p>
+      <w:pPr>
+        <w:spacing w:line="360" w:lineRule="auto"/>
+        <w:jc w:val="center"/>
+        <w:rPr>
+          <w:rFonts w:ascii="Times New Roman" w:hAnsi="Times New Roman" w:cs="Times New Roman"/>
+          <w:b/>
+          <w:sz w:val="40"/>
+          <w:szCs w:val="40"/>
+        </w:rPr>
+      </w:pPr>
+    </w:p>
+    <w:p>
+      <w:pPr>
+        <w:spacing w:line="360" w:lineRule="auto"/>
+        <w:jc w:val="center"/>
+        <w:rPr>
+          <w:rFonts w:ascii="Times New Roman" w:hAnsi="Times New Roman" w:cs="Times New Roman"/>
+          <w:b/>
+          <w:sz w:val="40"/>
+          <w:szCs w:val="40"/>
+        </w:rPr>
+      </w:pPr>
+    </w:p>
+    <w:p>
+      <w:pPr>
+        <w:spacing w:line="360" w:lineRule="auto"/>
+        <w:jc w:val="center"/>
+        <w:rPr>
+          <w:rFonts w:ascii="Times New Roman" w:hAnsi="Times New Roman" w:cs="Times New Roman"/>
+          <w:b/>
+          <w:sz w:val="40"/>
+          <w:szCs w:val="40"/>
+        </w:rPr>
+      </w:pPr>
+    </w:p>
+    <w:p>
+      <w:pPr>
+        <w:spacing w:line="360" w:lineRule="auto"/>
+        <w:jc w:val="center"/>
+        <w:rPr>
+          <w:rFonts w:ascii="Times New Roman" w:hAnsi="Times New Roman" w:cs="Times New Roman"/>
+          <w:b/>
+          <w:sz w:val="40"/>
+          <w:szCs w:val="40"/>
+        </w:rPr>
+      </w:pPr>
+    </w:p>
+    <w:p>
+      <w:pPr>
+        <w:spacing w:line="360" w:lineRule="auto"/>
+        <w:jc w:val="center"/>
+        <w:rPr>
+          <w:rFonts w:ascii="Times New Roman" w:hAnsi="Times New Roman" w:cs="Times New Roman"/>
+          <w:b/>
+          <w:sz w:val="40"/>
+          <w:szCs w:val="40"/>
+        </w:rPr>
+      </w:pPr>
+    </w:p>
+    <w:p>
+      <w:pPr>
+        <w:spacing w:line="360" w:lineRule="auto"/>
+        <w:jc w:val="center"/>
+        <w:rPr>
+          <w:rFonts w:ascii="Times New Roman" w:hAnsi="Times New Roman" w:cs="Times New Roman"/>
+          <w:b/>
+          <w:sz w:val="40"/>
+          <w:szCs w:val="40"/>
+        </w:rPr>
+      </w:pPr>
+    </w:p>
+    <w:p>
+      <w:pPr>
+        <w:spacing w:line="360" w:lineRule="auto"/>
+        <w:jc w:val="center"/>
+        <w:rPr>
+          <w:rFonts w:ascii="Times New Roman" w:hAnsi="Times New Roman" w:cs="Times New Roman"/>
+          <w:b/>
+          <w:sz w:val="40"/>
+          <w:szCs w:val="40"/>
+        </w:rPr>
+      </w:pPr>
+    </w:p>
+    <w:p>
+      <w:pPr>
+        <w:spacing w:line="360" w:lineRule="auto"/>
+        <w:jc w:val="center"/>
+        <w:rPr>
+          <w:rFonts w:ascii="Times New Roman" w:hAnsi="Times New Roman" w:cs="Times New Roman"/>
+          <w:b/>
+          <w:sz w:val="40"/>
+          <w:szCs w:val="40"/>
+        </w:rPr>
+      </w:pPr>
+    </w:p>
+    <w:p>
+      <w:pPr>
+        <w:spacing w:line="360" w:lineRule="auto"/>
+        <w:jc w:val="center"/>
+        <w:rPr>
+          <w:rFonts w:ascii="Times New Roman" w:hAnsi="Times New Roman" w:cs="Times New Roman"/>
+          <w:b/>
+          <w:sz w:val="40"/>
+          <w:szCs w:val="40"/>
+        </w:rPr>
+      </w:pPr>
+    </w:p>
+    <w:p>
+      <w:pPr>
+        <w:spacing w:line="360" w:lineRule="auto"/>
+        <w:jc w:val="center"/>
+        <w:rPr>
+          <w:rFonts w:ascii="Times New Roman" w:hAnsi="Times New Roman" w:cs="Times New Roman"/>
+          <w:b/>
+          <w:sz w:val="40"/>
+          <w:szCs w:val="40"/>
+        </w:rPr>
+      </w:pPr>
+    </w:p>
+    <w:p>
+      <w:pPr>
+        <w:spacing w:line="360" w:lineRule="auto"/>
+        <w:jc w:val="center"/>
+        <w:rPr>
+          <w:rFonts w:ascii="Times New Roman" w:hAnsi="Times New Roman" w:cs="Times New Roman"/>
+          <w:b/>
+          <w:sz w:val="40"/>
+          <w:szCs w:val="40"/>
+        </w:rPr>
+      </w:pPr>
+    </w:p>
+    <w:p>
+      <w:pPr>
+        <w:spacing w:line="360" w:lineRule="auto"/>
+        <w:jc w:val="center"/>
+        <w:rPr>
+          <w:rFonts w:ascii="Times New Roman" w:hAnsi="Times New Roman" w:cs="Times New Roman"/>
+          <w:b/>
+          <w:sz w:val="40"/>
+          <w:szCs w:val="40"/>
+        </w:rPr>
+      </w:pPr>
+    </w:p>
+    <w:p>
+      <w:pPr>
+        <w:spacing w:line="360" w:lineRule="auto"/>
+        <w:jc w:val="center"/>
+        <w:rPr>
+          <w:rFonts w:ascii="Times New Roman" w:hAnsi="Times New Roman" w:cs="Times New Roman"/>
+          <w:b/>
+          <w:sz w:val="40"/>
+          <w:szCs w:val="40"/>
+        </w:rPr>
+      </w:pPr>
+    </w:p>
+    <w:p>
+      <w:pPr>
+        <w:spacing w:line="360" w:lineRule="auto"/>
+        <w:jc w:val="center"/>
+        <w:rPr>
+          <w:rFonts w:ascii="Times New Roman" w:hAnsi="Times New Roman" w:cs="Times New Roman"/>
+          <w:b/>
+          <w:sz w:val="40"/>
+          <w:szCs w:val="40"/>
+        </w:rPr>
+      </w:pPr>
+    </w:p>
+    <w:p>
+      <w:pPr>
+        <w:spacing w:line="360" w:lineRule="auto"/>
+        <w:jc w:val="center"/>
+        <w:rPr>
+          <w:rFonts w:ascii="Times New Roman" w:hAnsi="Times New Roman" w:cs="Times New Roman"/>
+          <w:b/>
+          <w:sz w:val="40"/>
+          <w:szCs w:val="40"/>
+        </w:rPr>
+      </w:pPr>
+      <w:r>
+        <w:rPr>
+          <w:rFonts w:ascii="Times New Roman" w:hAnsi="Times New Roman" w:cs="Times New Roman"/>
+          <w:b/>
+          <w:sz w:val="40"/>
+          <w:szCs w:val="40"/>
+        </w:rPr>
+        <w:lastRenderedPageBreak/>
+        <w:t>LIST OF FIGURES</w:t>
+      </w:r>
+    </w:p>
+    <w:p>
+      <w:pPr>
+        <w:spacing w:line="360" w:lineRule="auto"/>
+        <w:jc w:val="center"/>
+        <w:rPr>
+          <w:rFonts w:ascii="Times New Roman" w:hAnsi="Times New Roman" w:cs="Times New Roman"/>
+          <w:b/>
+          <w:sz w:val="40"/>
+          <w:szCs w:val="40"/>
+        </w:rPr>
+      </w:pPr>
+    </w:p>
+    <w:p>
+      <w:pPr>
+        <w:spacing w:line="360" w:lineRule="auto"/>
+        <w:jc w:val="center"/>
+        <w:rPr>
+          <w:rFonts w:ascii="Times New Roman" w:hAnsi="Times New Roman" w:cs="Times New Roman"/>
+          <w:b/>
+          <w:sz w:val="40"/>
+          <w:szCs w:val="40"/>
+        </w:rPr>
+      </w:pPr>
+    </w:p>
+    <w:p>
+      <w:pPr>
+        <w:spacing w:line="360" w:lineRule="auto"/>
+        <w:jc w:val="center"/>
+        <w:rPr>
+          <w:rFonts w:ascii="Times New Roman" w:hAnsi="Times New Roman" w:cs="Times New Roman"/>
+          <w:b/>
+          <w:sz w:val="40"/>
+          <w:szCs w:val="40"/>
+        </w:rPr>
+      </w:pPr>
+    </w:p>
+    <w:p>
+      <w:pPr>
+        <w:spacing w:line="360" w:lineRule="auto"/>
+        <w:jc w:val="center"/>
+        <w:rPr>
+          <w:rFonts w:ascii="Times New Roman" w:hAnsi="Times New Roman" w:cs="Times New Roman"/>
+          <w:b/>
+          <w:sz w:val="40"/>
+          <w:szCs w:val="40"/>
+        </w:rPr>
+      </w:pPr>
+    </w:p>
+    <w:p>
+      <w:pPr>
+        <w:spacing w:line="360" w:lineRule="auto"/>
+        <w:jc w:val="center"/>
+        <w:rPr>
+          <w:rFonts w:ascii="Times New Roman" w:hAnsi="Times New Roman" w:cs="Times New Roman"/>
+          <w:b/>
+          <w:sz w:val="40"/>
+          <w:szCs w:val="40"/>
+        </w:rPr>
+      </w:pPr>
+    </w:p>
+    <w:p>
+      <w:pPr>
+        <w:spacing w:line="360" w:lineRule="auto"/>
+        <w:jc w:val="center"/>
+        <w:rPr>
+          <w:rFonts w:ascii="Times New Roman" w:hAnsi="Times New Roman" w:cs="Times New Roman"/>
+          <w:b/>
+          <w:sz w:val="40"/>
+          <w:szCs w:val="40"/>
+        </w:rPr>
+      </w:pPr>
+    </w:p>
+    <w:p>
+      <w:pPr>
+        <w:spacing w:line="360" w:lineRule="auto"/>
+        <w:jc w:val="center"/>
+        <w:rPr>
+          <w:rFonts w:ascii="Times New Roman" w:hAnsi="Times New Roman" w:cs="Times New Roman"/>
+          <w:b/>
+          <w:sz w:val="40"/>
+          <w:szCs w:val="40"/>
+        </w:rPr>
+      </w:pPr>
+    </w:p>
+    <w:p>
+      <w:pPr>
+        <w:spacing w:line="360" w:lineRule="auto"/>
+        <w:jc w:val="center"/>
+        <w:rPr>
+          <w:rFonts w:ascii="Times New Roman" w:hAnsi="Times New Roman" w:cs="Times New Roman"/>
+          <w:b/>
+          <w:sz w:val="40"/>
+          <w:szCs w:val="40"/>
+        </w:rPr>
+      </w:pPr>
+    </w:p>
+    <w:p>
+      <w:pPr>
+        <w:spacing w:line="360" w:lineRule="auto"/>
+        <w:jc w:val="center"/>
+        <w:rPr>
+          <w:rFonts w:ascii="Times New Roman" w:hAnsi="Times New Roman" w:cs="Times New Roman"/>
+          <w:b/>
+          <w:sz w:val="40"/>
+          <w:szCs w:val="40"/>
+        </w:rPr>
+      </w:pPr>
+    </w:p>
+    <w:p>
+      <w:pPr>
+        <w:spacing w:line="360" w:lineRule="auto"/>
+        <w:jc w:val="center"/>
+        <w:rPr>
+          <w:rFonts w:ascii="Times New Roman" w:hAnsi="Times New Roman" w:cs="Times New Roman"/>
+          <w:b/>
+          <w:sz w:val="40"/>
+          <w:szCs w:val="40"/>
+        </w:rPr>
+      </w:pPr>
+    </w:p>
+    <w:p>
+      <w:pPr>
+        <w:spacing w:line="360" w:lineRule="auto"/>
+        <w:jc w:val="center"/>
+        <w:rPr>
+          <w:rFonts w:ascii="Times New Roman" w:hAnsi="Times New Roman" w:cs="Times New Roman"/>
+          <w:b/>
+          <w:sz w:val="40"/>
+          <w:szCs w:val="40"/>
+        </w:rPr>
+      </w:pPr>
+    </w:p>
+    <w:p>
+      <w:pPr>
+        <w:spacing w:line="360" w:lineRule="auto"/>
+        <w:jc w:val="center"/>
+        <w:rPr>
+          <w:rFonts w:ascii="Times New Roman" w:hAnsi="Times New Roman" w:cs="Times New Roman"/>
+          <w:b/>
+          <w:sz w:val="40"/>
+          <w:szCs w:val="40"/>
+        </w:rPr>
+      </w:pPr>
+    </w:p>
+    <w:p>
+      <w:pPr>
+        <w:spacing w:line="360" w:lineRule="auto"/>
+        <w:jc w:val="center"/>
+        <w:rPr>
+          <w:rFonts w:ascii="Times New Roman" w:hAnsi="Times New Roman" w:cs="Times New Roman"/>
+          <w:b/>
+          <w:sz w:val="40"/>
+          <w:szCs w:val="40"/>
+        </w:rPr>
+      </w:pPr>
+    </w:p>
+    <w:p>
+      <w:pPr>
+        <w:spacing w:line="360" w:lineRule="auto"/>
+        <w:jc w:val="center"/>
+        <w:rPr>
+          <w:rFonts w:ascii="Times New Roman" w:hAnsi="Times New Roman" w:cs="Times New Roman"/>
+          <w:b/>
+          <w:sz w:val="40"/>
+          <w:szCs w:val="40"/>
+        </w:rPr>
+      </w:pPr>
+    </w:p>
+    <w:p>
+      <w:pPr>
+        <w:spacing w:line="360" w:lineRule="auto"/>
+        <w:jc w:val="center"/>
+        <w:rPr>
+          <w:rFonts w:ascii="Times New Roman" w:hAnsi="Times New Roman" w:cs="Times New Roman"/>
+          <w:b/>
+          <w:sz w:val="40"/>
+          <w:szCs w:val="40"/>
+        </w:rPr>
+      </w:pPr>
+      <w:r>
+        <w:rPr>
+          <w:rFonts w:ascii="Times New Roman" w:hAnsi="Times New Roman" w:cs="Times New Roman"/>
+          <w:b/>
+          <w:sz w:val="40"/>
+          <w:szCs w:val="40"/>
+        </w:rPr>
+        <w:lastRenderedPageBreak/>
+        <w:t>LIST OF TABLES</w:t>
       </w:r>
     </w:p>
     <w:p>
@@ -1027,7 +1407,7 @@
                     <a:blip r:embed="rId5">
                       <a:extLst>
                         <a:ext uri="{28A0092B-C50C-407E-A947-70E740481C1C}">
-                          <a14:useLocalDpi xmlns:a14="http://schemas.microsoft.com/office/drawing/2010/main" xmlns:wps="http://schemas.microsoft.com/office/word/2010/wordprocessingShape" xmlns:wpi="http://schemas.microsoft.com/office/word/2010/wordprocessingInk" xmlns:wpg="http://schemas.microsoft.com/office/word/2010/wordprocessingGroup" xmlns:w15="http://schemas.microsoft.com/office/word/2012/wordml" xmlns:w14="http://schemas.microsoft.com/office/word/2010/wordml" xmlns:w="http://schemas.openxmlformats.org/wordprocessingml/2006/main" xmlns:w10="urn:schemas-microsoft-com:office:word" xmlns:wp14="http://schemas.microsoft.com/office/word/2010/wordprocessingDrawing" xmlns:v="urn:schemas-microsoft-com:vml" xmlns:o="urn:schemas-microsoft-com:office:office" xmlns:mc="http://schemas.openxmlformats.org/markup-compatibility/2006" xmlns:wpc="http://schemas.microsoft.com/office/word/2010/wordprocessingCanvas" xmlns="" val="0"/>
+                          <a14:useLocalDpi xmlns="" xmlns:wpc="http://schemas.microsoft.com/office/word/2010/wordprocessingCanvas" xmlns:mc="http://schemas.openxmlformats.org/markup-compatibility/2006" xmlns:o="urn:schemas-microsoft-com:office:office" xmlns:v="urn:schemas-microsoft-com:vml" xmlns:wp14="http://schemas.microsoft.com/office/word/2010/wordprocessingDrawing" xmlns:w10="urn:schemas-microsoft-com:office:word" xmlns:w="http://schemas.openxmlformats.org/wordprocessingml/2006/main" xmlns:w14="http://schemas.microsoft.com/office/word/2010/wordml" xmlns:w15="http://schemas.microsoft.com/office/word/2012/wordml" xmlns:wpg="http://schemas.microsoft.com/office/word/2010/wordprocessingGroup" xmlns:wpi="http://schemas.microsoft.com/office/word/2010/wordprocessingInk" xmlns:wps="http://schemas.microsoft.com/office/word/2010/wordprocessingShape" xmlns:a14="http://schemas.microsoft.com/office/drawing/2010/main" val="0"/>
                         </a:ext>
                       </a:extLst>
                     </a:blip>
@@ -10021,7 +10401,7 @@
                     <a:blip r:embed="rId7" cstate="print">
                       <a:extLst>
                         <a:ext uri="{28A0092B-C50C-407E-A947-70E740481C1C}">
-                          <a14:useLocalDpi xmlns:a14="http://schemas.microsoft.com/office/drawing/2010/main" xmlns:wps="http://schemas.microsoft.com/office/word/2010/wordprocessingShape" xmlns:wpi="http://schemas.microsoft.com/office/word/2010/wordprocessingInk" xmlns:wpg="http://schemas.microsoft.com/office/word/2010/wordprocessingGroup" xmlns:w15="http://schemas.microsoft.com/office/word/2012/wordml" xmlns:w14="http://schemas.microsoft.com/office/word/2010/wordml" xmlns:w="http://schemas.openxmlformats.org/wordprocessingml/2006/main" xmlns:w10="urn:schemas-microsoft-com:office:word" xmlns:wp14="http://schemas.microsoft.com/office/word/2010/wordprocessingDrawing" xmlns:v="urn:schemas-microsoft-com:vml" xmlns:o="urn:schemas-microsoft-com:office:office" xmlns:mc="http://schemas.openxmlformats.org/markup-compatibility/2006" xmlns:wpc="http://schemas.microsoft.com/office/word/2010/wordprocessingCanvas" xmlns="" val="0"/>
+                          <a14:useLocalDpi xmlns="" xmlns:wpc="http://schemas.microsoft.com/office/word/2010/wordprocessingCanvas" xmlns:mc="http://schemas.openxmlformats.org/markup-compatibility/2006" xmlns:o="urn:schemas-microsoft-com:office:office" xmlns:v="urn:schemas-microsoft-com:vml" xmlns:wp14="http://schemas.microsoft.com/office/word/2010/wordprocessingDrawing" xmlns:w10="urn:schemas-microsoft-com:office:word" xmlns:w="http://schemas.openxmlformats.org/wordprocessingml/2006/main" xmlns:w14="http://schemas.microsoft.com/office/word/2010/wordml" xmlns:w15="http://schemas.microsoft.com/office/word/2012/wordml" xmlns:wpg="http://schemas.microsoft.com/office/word/2010/wordprocessingGroup" xmlns:wpi="http://schemas.microsoft.com/office/word/2010/wordprocessingInk" xmlns:wps="http://schemas.microsoft.com/office/word/2010/wordprocessingShape" xmlns:a14="http://schemas.microsoft.com/office/drawing/2010/main" val="0"/>
                         </a:ext>
                       </a:extLst>
                     </a:blip>
@@ -10400,7 +10780,7 @@
                     <a:blip r:embed="rId8">
                       <a:extLst>
                         <a:ext uri="{28A0092B-C50C-407E-A947-70E740481C1C}">
-                          <a14:useLocalDpi xmlns:a14="http://schemas.microsoft.com/office/drawing/2010/main" xmlns:wps="http://schemas.microsoft.com/office/word/2010/wordprocessingShape" xmlns:wpi="http://schemas.microsoft.com/office/word/2010/wordprocessingInk" xmlns:wpg="http://schemas.microsoft.com/office/word/2010/wordprocessingGroup" xmlns:w15="http://schemas.microsoft.com/office/word/2012/wordml" xmlns:w14="http://schemas.microsoft.com/office/word/2010/wordml" xmlns:w="http://schemas.openxmlformats.org/wordprocessingml/2006/main" xmlns:w10="urn:schemas-microsoft-com:office:word" xmlns:wp14="http://schemas.microsoft.com/office/word/2010/wordprocessingDrawing" xmlns:v="urn:schemas-microsoft-com:vml" xmlns:o="urn:schemas-microsoft-com:office:office" xmlns:mc="http://schemas.openxmlformats.org/markup-compatibility/2006" xmlns:wpc="http://schemas.microsoft.com/office/word/2010/wordprocessingCanvas" xmlns="" val="0"/>
+                          <a14:useLocalDpi xmlns="" xmlns:wpc="http://schemas.microsoft.com/office/word/2010/wordprocessingCanvas" xmlns:mc="http://schemas.openxmlformats.org/markup-compatibility/2006" xmlns:o="urn:schemas-microsoft-com:office:office" xmlns:v="urn:schemas-microsoft-com:vml" xmlns:wp14="http://schemas.microsoft.com/office/word/2010/wordprocessingDrawing" xmlns:w10="urn:schemas-microsoft-com:office:word" xmlns:w="http://schemas.openxmlformats.org/wordprocessingml/2006/main" xmlns:w14="http://schemas.microsoft.com/office/word/2010/wordml" xmlns:w15="http://schemas.microsoft.com/office/word/2012/wordml" xmlns:wpg="http://schemas.microsoft.com/office/word/2010/wordprocessingGroup" xmlns:wpi="http://schemas.microsoft.com/office/word/2010/wordprocessingInk" xmlns:wps="http://schemas.microsoft.com/office/word/2010/wordprocessingShape" xmlns:a14="http://schemas.microsoft.com/office/drawing/2010/main" val="0"/>
                         </a:ext>
                       </a:extLst>
                     </a:blip>
@@ -10492,7 +10872,7 @@
                     <a:blip r:embed="rId9">
                       <a:extLst>
                         <a:ext uri="{28A0092B-C50C-407E-A947-70E740481C1C}">
-                          <a14:useLocalDpi xmlns:a14="http://schemas.microsoft.com/office/drawing/2010/main" xmlns:wps="http://schemas.microsoft.com/office/word/2010/wordprocessingShape" xmlns:wpi="http://schemas.microsoft.com/office/word/2010/wordprocessingInk" xmlns:wpg="http://schemas.microsoft.com/office/word/2010/wordprocessingGroup" xmlns:w15="http://schemas.microsoft.com/office/word/2012/wordml" xmlns:w14="http://schemas.microsoft.com/office/word/2010/wordml" xmlns:w="http://schemas.openxmlformats.org/wordprocessingml/2006/main" xmlns:w10="urn:schemas-microsoft-com:office:word" xmlns:wp14="http://schemas.microsoft.com/office/word/2010/wordprocessingDrawing" xmlns:v="urn:schemas-microsoft-com:vml" xmlns:o="urn:schemas-microsoft-com:office:office" xmlns:mc="http://schemas.openxmlformats.org/markup-compatibility/2006" xmlns:wpc="http://schemas.microsoft.com/office/word/2010/wordprocessingCanvas" xmlns="" val="0"/>
+                          <a14:useLocalDpi xmlns="" xmlns:wpc="http://schemas.microsoft.com/office/word/2010/wordprocessingCanvas" xmlns:mc="http://schemas.openxmlformats.org/markup-compatibility/2006" xmlns:o="urn:schemas-microsoft-com:office:office" xmlns:v="urn:schemas-microsoft-com:vml" xmlns:wp14="http://schemas.microsoft.com/office/word/2010/wordprocessingDrawing" xmlns:w10="urn:schemas-microsoft-com:office:word" xmlns:w="http://schemas.openxmlformats.org/wordprocessingml/2006/main" xmlns:w14="http://schemas.microsoft.com/office/word/2010/wordml" xmlns:w15="http://schemas.microsoft.com/office/word/2012/wordml" xmlns:wpg="http://schemas.microsoft.com/office/word/2010/wordprocessingGroup" xmlns:wpi="http://schemas.microsoft.com/office/word/2010/wordprocessingInk" xmlns:wps="http://schemas.microsoft.com/office/word/2010/wordprocessingShape" xmlns:a14="http://schemas.microsoft.com/office/drawing/2010/main" val="0"/>
                         </a:ext>
                       </a:extLst>
                     </a:blip>
@@ -10580,7 +10960,7 @@
                     <a:blip r:embed="rId10">
                       <a:extLst>
                         <a:ext uri="{28A0092B-C50C-407E-A947-70E740481C1C}">
-                          <a14:useLocalDpi xmlns:a14="http://schemas.microsoft.com/office/drawing/2010/main" xmlns:wps="http://schemas.microsoft.com/office/word/2010/wordprocessingShape" xmlns:wpi="http://schemas.microsoft.com/office/word/2010/wordprocessingInk" xmlns:wpg="http://schemas.microsoft.com/office/word/2010/wordprocessingGroup" xmlns:w15="http://schemas.microsoft.com/office/word/2012/wordml" xmlns:w14="http://schemas.microsoft.com/office/word/2010/wordml" xmlns:w="http://schemas.openxmlformats.org/wordprocessingml/2006/main" xmlns:w10="urn:schemas-microsoft-com:office:word" xmlns:wp14="http://schemas.microsoft.com/office/word/2010/wordprocessingDrawing" xmlns:v="urn:schemas-microsoft-com:vml" xmlns:o="urn:schemas-microsoft-com:office:office" xmlns:mc="http://schemas.openxmlformats.org/markup-compatibility/2006" xmlns:wpc="http://schemas.microsoft.com/office/word/2010/wordprocessingCanvas" xmlns="" val="0"/>
+                          <a14:useLocalDpi xmlns="" xmlns:wpc="http://schemas.microsoft.com/office/word/2010/wordprocessingCanvas" xmlns:mc="http://schemas.openxmlformats.org/markup-compatibility/2006" xmlns:o="urn:schemas-microsoft-com:office:office" xmlns:v="urn:schemas-microsoft-com:vml" xmlns:wp14="http://schemas.microsoft.com/office/word/2010/wordprocessingDrawing" xmlns:w10="urn:schemas-microsoft-com:office:word" xmlns:w="http://schemas.openxmlformats.org/wordprocessingml/2006/main" xmlns:w14="http://schemas.microsoft.com/office/word/2010/wordml" xmlns:w15="http://schemas.microsoft.com/office/word/2012/wordml" xmlns:wpg="http://schemas.microsoft.com/office/word/2010/wordprocessingGroup" xmlns:wpi="http://schemas.microsoft.com/office/word/2010/wordprocessingInk" xmlns:wps="http://schemas.microsoft.com/office/word/2010/wordprocessingShape" xmlns:a14="http://schemas.microsoft.com/office/drawing/2010/main" val="0"/>
                         </a:ext>
                       </a:extLst>
                     </a:blip>
@@ -10693,7 +11073,7 @@
                     <a:blip r:embed="rId11">
                       <a:extLst>
                         <a:ext uri="{28A0092B-C50C-407E-A947-70E740481C1C}">
-                          <a14:useLocalDpi xmlns:a14="http://schemas.microsoft.com/office/drawing/2010/main" xmlns:wps="http://schemas.microsoft.com/office/word/2010/wordprocessingShape" xmlns:wpi="http://schemas.microsoft.com/office/word/2010/wordprocessingInk" xmlns:wpg="http://schemas.microsoft.com/office/word/2010/wordprocessingGroup" xmlns:w15="http://schemas.microsoft.com/office/word/2012/wordml" xmlns:w14="http://schemas.microsoft.com/office/word/2010/wordml" xmlns:w="http://schemas.openxmlformats.org/wordprocessingml/2006/main" xmlns:w10="urn:schemas-microsoft-com:office:word" xmlns:wp14="http://schemas.microsoft.com/office/word/2010/wordprocessingDrawing" xmlns:v="urn:schemas-microsoft-com:vml" xmlns:o="urn:schemas-microsoft-com:office:office" xmlns:mc="http://schemas.openxmlformats.org/markup-compatibility/2006" xmlns:wpc="http://schemas.microsoft.com/office/word/2010/wordprocessingCanvas" xmlns="" val="0"/>
+                          <a14:useLocalDpi xmlns="" xmlns:wpc="http://schemas.microsoft.com/office/word/2010/wordprocessingCanvas" xmlns:mc="http://schemas.openxmlformats.org/markup-compatibility/2006" xmlns:o="urn:schemas-microsoft-com:office:office" xmlns:v="urn:schemas-microsoft-com:vml" xmlns:wp14="http://schemas.microsoft.com/office/word/2010/wordprocessingDrawing" xmlns:w10="urn:schemas-microsoft-com:office:word" xmlns:w="http://schemas.openxmlformats.org/wordprocessingml/2006/main" xmlns:w14="http://schemas.microsoft.com/office/word/2010/wordml" xmlns:w15="http://schemas.microsoft.com/office/word/2012/wordml" xmlns:wpg="http://schemas.microsoft.com/office/word/2010/wordprocessingGroup" xmlns:wpi="http://schemas.microsoft.com/office/word/2010/wordprocessingInk" xmlns:wps="http://schemas.microsoft.com/office/word/2010/wordprocessingShape" xmlns:a14="http://schemas.microsoft.com/office/drawing/2010/main" val="0"/>
                         </a:ext>
                       </a:extLst>
                     </a:blip>
@@ -10794,7 +11174,7 @@
                     <a:blip r:embed="rId12">
                       <a:extLst>
                         <a:ext uri="{28A0092B-C50C-407E-A947-70E740481C1C}">
-                          <a14:useLocalDpi xmlns:a14="http://schemas.microsoft.com/office/drawing/2010/main" xmlns:wps="http://schemas.microsoft.com/office/word/2010/wordprocessingShape" xmlns:wpi="http://schemas.microsoft.com/office/word/2010/wordprocessingInk" xmlns:wpg="http://schemas.microsoft.com/office/word/2010/wordprocessingGroup" xmlns:w15="http://schemas.microsoft.com/office/word/2012/wordml" xmlns:w14="http://schemas.microsoft.com/office/word/2010/wordml" xmlns:w="http://schemas.openxmlformats.org/wordprocessingml/2006/main" xmlns:w10="urn:schemas-microsoft-com:office:word" xmlns:wp14="http://schemas.microsoft.com/office/word/2010/wordprocessingDrawing" xmlns:v="urn:schemas-microsoft-com:vml" xmlns:o="urn:schemas-microsoft-com:office:office" xmlns:mc="http://schemas.openxmlformats.org/markup-compatibility/2006" xmlns:wpc="http://schemas.microsoft.com/office/word/2010/wordprocessingCanvas" xmlns="" val="0"/>
+                          <a14:useLocalDpi xmlns="" xmlns:wpc="http://schemas.microsoft.com/office/word/2010/wordprocessingCanvas" xmlns:mc="http://schemas.openxmlformats.org/markup-compatibility/2006" xmlns:o="urn:schemas-microsoft-com:office:office" xmlns:v="urn:schemas-microsoft-com:vml" xmlns:wp14="http://schemas.microsoft.com/office/word/2010/wordprocessingDrawing" xmlns:w10="urn:schemas-microsoft-com:office:word" xmlns:w="http://schemas.openxmlformats.org/wordprocessingml/2006/main" xmlns:w14="http://schemas.microsoft.com/office/word/2010/wordml" xmlns:w15="http://schemas.microsoft.com/office/word/2012/wordml" xmlns:wpg="http://schemas.microsoft.com/office/word/2010/wordprocessingGroup" xmlns:wpi="http://schemas.microsoft.com/office/word/2010/wordprocessingInk" xmlns:wps="http://schemas.microsoft.com/office/word/2010/wordprocessingShape" xmlns:a14="http://schemas.microsoft.com/office/drawing/2010/main" val="0"/>
                         </a:ext>
                       </a:extLst>
                     </a:blip>
@@ -10895,7 +11275,7 @@
                     <a:blip r:embed="rId13">
                       <a:extLst>
                         <a:ext uri="{28A0092B-C50C-407E-A947-70E740481C1C}">
-                          <a14:useLocalDpi xmlns:a14="http://schemas.microsoft.com/office/drawing/2010/main" xmlns:wps="http://schemas.microsoft.com/office/word/2010/wordprocessingShape" xmlns:wpi="http://schemas.microsoft.com/office/word/2010/wordprocessingInk" xmlns:wpg="http://schemas.microsoft.com/office/word/2010/wordprocessingGroup" xmlns:w15="http://schemas.microsoft.com/office/word/2012/wordml" xmlns:w14="http://schemas.microsoft.com/office/word/2010/wordml" xmlns:w="http://schemas.openxmlformats.org/wordprocessingml/2006/main" xmlns:w10="urn:schemas-microsoft-com:office:word" xmlns:wp14="http://schemas.microsoft.com/office/word/2010/wordprocessingDrawing" xmlns:v="urn:schemas-microsoft-com:vml" xmlns:o="urn:schemas-microsoft-com:office:office" xmlns:mc="http://schemas.openxmlformats.org/markup-compatibility/2006" xmlns:wpc="http://schemas.microsoft.com/office/word/2010/wordprocessingCanvas" xmlns="" val="0"/>
+                          <a14:useLocalDpi xmlns="" xmlns:wpc="http://schemas.microsoft.com/office/word/2010/wordprocessingCanvas" xmlns:mc="http://schemas.openxmlformats.org/markup-compatibility/2006" xmlns:o="urn:schemas-microsoft-com:office:office" xmlns:v="urn:schemas-microsoft-com:vml" xmlns:wp14="http://schemas.microsoft.com/office/word/2010/wordprocessingDrawing" xmlns:w10="urn:schemas-microsoft-com:office:word" xmlns:w="http://schemas.openxmlformats.org/wordprocessingml/2006/main" xmlns:w14="http://schemas.microsoft.com/office/word/2010/wordml" xmlns:w15="http://schemas.microsoft.com/office/word/2012/wordml" xmlns:wpg="http://schemas.microsoft.com/office/word/2010/wordprocessingGroup" xmlns:wpi="http://schemas.microsoft.com/office/word/2010/wordprocessingInk" xmlns:wps="http://schemas.microsoft.com/office/word/2010/wordprocessingShape" xmlns:a14="http://schemas.microsoft.com/office/drawing/2010/main" val="0"/>
                         </a:ext>
                       </a:extLst>
                     </a:blip>
@@ -11058,7 +11438,7 @@
                     <a:blip r:embed="rId14">
                       <a:extLst>
                         <a:ext uri="{28A0092B-C50C-407E-A947-70E740481C1C}">
-                          <a14:useLocalDpi xmlns:a14="http://schemas.microsoft.com/office/drawing/2010/main" xmlns:wps="http://schemas.microsoft.com/office/word/2010/wordprocessingShape" xmlns:wpi="http://schemas.microsoft.com/office/word/2010/wordprocessingInk" xmlns:wpg="http://schemas.microsoft.com/office/word/2010/wordprocessingGroup" xmlns:w15="http://schemas.microsoft.com/office/word/2012/wordml" xmlns:w14="http://schemas.microsoft.com/office/word/2010/wordml" xmlns:w="http://schemas.openxmlformats.org/wordprocessingml/2006/main" xmlns:w10="urn:schemas-microsoft-com:office:word" xmlns:wp14="http://schemas.microsoft.com/office/word/2010/wordprocessingDrawing" xmlns:v="urn:schemas-microsoft-com:vml" xmlns:o="urn:schemas-microsoft-com:office:office" xmlns:mc="http://schemas.openxmlformats.org/markup-compatibility/2006" xmlns:wpc="http://schemas.microsoft.com/office/word/2010/wordprocessingCanvas" xmlns="" val="0"/>
+                          <a14:useLocalDpi xmlns="" xmlns:wpc="http://schemas.microsoft.com/office/word/2010/wordprocessingCanvas" xmlns:mc="http://schemas.openxmlformats.org/markup-compatibility/2006" xmlns:o="urn:schemas-microsoft-com:office:office" xmlns:v="urn:schemas-microsoft-com:vml" xmlns:wp14="http://schemas.microsoft.com/office/word/2010/wordprocessingDrawing" xmlns:w10="urn:schemas-microsoft-com:office:word" xmlns:w="http://schemas.openxmlformats.org/wordprocessingml/2006/main" xmlns:w14="http://schemas.microsoft.com/office/word/2010/wordml" xmlns:w15="http://schemas.microsoft.com/office/word/2012/wordml" xmlns:wpg="http://schemas.microsoft.com/office/word/2010/wordprocessingGroup" xmlns:wpi="http://schemas.microsoft.com/office/word/2010/wordprocessingInk" xmlns:wps="http://schemas.microsoft.com/office/word/2010/wordprocessingShape" xmlns:a14="http://schemas.microsoft.com/office/drawing/2010/main" val="0"/>
                         </a:ext>
                       </a:extLst>
                     </a:blip>
@@ -11158,7 +11538,7 @@
                     <a:blip r:embed="rId15">
                       <a:extLst>
                         <a:ext uri="{28A0092B-C50C-407E-A947-70E740481C1C}">
-                          <a14:useLocalDpi xmlns:a14="http://schemas.microsoft.com/office/drawing/2010/main" xmlns:wps="http://schemas.microsoft.com/office/word/2010/wordprocessingShape" xmlns:wpi="http://schemas.microsoft.com/office/word/2010/wordprocessingInk" xmlns:wpg="http://schemas.microsoft.com/office/word/2010/wordprocessingGroup" xmlns:w15="http://schemas.microsoft.com/office/word/2012/wordml" xmlns:w14="http://schemas.microsoft.com/office/word/2010/wordml" xmlns:w="http://schemas.openxmlformats.org/wordprocessingml/2006/main" xmlns:w10="urn:schemas-microsoft-com:office:word" xmlns:wp14="http://schemas.microsoft.com/office/word/2010/wordprocessingDrawing" xmlns:v="urn:schemas-microsoft-com:vml" xmlns:o="urn:schemas-microsoft-com:office:office" xmlns:mc="http://schemas.openxmlformats.org/markup-compatibility/2006" xmlns:wpc="http://schemas.microsoft.com/office/word/2010/wordprocessingCanvas" xmlns="" val="0"/>
+                          <a14:useLocalDpi xmlns="" xmlns:wpc="http://schemas.microsoft.com/office/word/2010/wordprocessingCanvas" xmlns:mc="http://schemas.openxmlformats.org/markup-compatibility/2006" xmlns:o="urn:schemas-microsoft-com:office:office" xmlns:v="urn:schemas-microsoft-com:vml" xmlns:wp14="http://schemas.microsoft.com/office/word/2010/wordprocessingDrawing" xmlns:w10="urn:schemas-microsoft-com:office:word" xmlns:w="http://schemas.openxmlformats.org/wordprocessingml/2006/main" xmlns:w14="http://schemas.microsoft.com/office/word/2010/wordml" xmlns:w15="http://schemas.microsoft.com/office/word/2012/wordml" xmlns:wpg="http://schemas.microsoft.com/office/word/2010/wordprocessingGroup" xmlns:wpi="http://schemas.microsoft.com/office/word/2010/wordprocessingInk" xmlns:wps="http://schemas.microsoft.com/office/word/2010/wordprocessingShape" xmlns:a14="http://schemas.microsoft.com/office/drawing/2010/main" val="0"/>
                         </a:ext>
                       </a:extLst>
                     </a:blip>
@@ -11259,7 +11639,7 @@
                     <a:blip r:embed="rId16">
                       <a:extLst>
                         <a:ext uri="{28A0092B-C50C-407E-A947-70E740481C1C}">
-                          <a14:useLocalDpi xmlns:a14="http://schemas.microsoft.com/office/drawing/2010/main" xmlns:wps="http://schemas.microsoft.com/office/word/2010/wordprocessingShape" xmlns:wpi="http://schemas.microsoft.com/office/word/2010/wordprocessingInk" xmlns:wpg="http://schemas.microsoft.com/office/word/2010/wordprocessingGroup" xmlns:w15="http://schemas.microsoft.com/office/word/2012/wordml" xmlns:w14="http://schemas.microsoft.com/office/word/2010/wordml" xmlns:w="http://schemas.openxmlformats.org/wordprocessingml/2006/main" xmlns:w10="urn:schemas-microsoft-com:office:word" xmlns:wp14="http://schemas.microsoft.com/office/word/2010/wordprocessingDrawing" xmlns:v="urn:schemas-microsoft-com:vml" xmlns:o="urn:schemas-microsoft-com:office:office" xmlns:mc="http://schemas.openxmlformats.org/markup-compatibility/2006" xmlns:wpc="http://schemas.microsoft.com/office/word/2010/wordprocessingCanvas" xmlns="" val="0"/>
+                          <a14:useLocalDpi xmlns="" xmlns:wpc="http://schemas.microsoft.com/office/word/2010/wordprocessingCanvas" xmlns:mc="http://schemas.openxmlformats.org/markup-compatibility/2006" xmlns:o="urn:schemas-microsoft-com:office:office" xmlns:v="urn:schemas-microsoft-com:vml" xmlns:wp14="http://schemas.microsoft.com/office/word/2010/wordprocessingDrawing" xmlns:w10="urn:schemas-microsoft-com:office:word" xmlns:w="http://schemas.openxmlformats.org/wordprocessingml/2006/main" xmlns:w14="http://schemas.microsoft.com/office/word/2010/wordml" xmlns:w15="http://schemas.microsoft.com/office/word/2012/wordml" xmlns:wpg="http://schemas.microsoft.com/office/word/2010/wordprocessingGroup" xmlns:wpi="http://schemas.microsoft.com/office/word/2010/wordprocessingInk" xmlns:wps="http://schemas.microsoft.com/office/word/2010/wordprocessingShape" xmlns:a14="http://schemas.microsoft.com/office/drawing/2010/main" val="0"/>
                         </a:ext>
                       </a:extLst>
                     </a:blip>
@@ -11360,7 +11740,7 @@
                     <a:blip r:embed="rId17">
                       <a:extLst>
                         <a:ext uri="{28A0092B-C50C-407E-A947-70E740481C1C}">
-                          <a14:useLocalDpi xmlns:a14="http://schemas.microsoft.com/office/drawing/2010/main" xmlns:wps="http://schemas.microsoft.com/office/word/2010/wordprocessingShape" xmlns:wpi="http://schemas.microsoft.com/office/word/2010/wordprocessingInk" xmlns:wpg="http://schemas.microsoft.com/office/word/2010/wordprocessingGroup" xmlns:w15="http://schemas.microsoft.com/office/word/2012/wordml" xmlns:w14="http://schemas.microsoft.com/office/word/2010/wordml" xmlns:w="http://schemas.openxmlformats.org/wordprocessingml/2006/main" xmlns:w10="urn:schemas-microsoft-com:office:word" xmlns:wp14="http://schemas.microsoft.com/office/word/2010/wordprocessingDrawing" xmlns:v="urn:schemas-microsoft-com:vml" xmlns:o="urn:schemas-microsoft-com:office:office" xmlns:mc="http://schemas.openxmlformats.org/markup-compatibility/2006" xmlns:wpc="http://schemas.microsoft.com/office/word/2010/wordprocessingCanvas" xmlns="" val="0"/>
+                          <a14:useLocalDpi xmlns="" xmlns:wpc="http://schemas.microsoft.com/office/word/2010/wordprocessingCanvas" xmlns:mc="http://schemas.openxmlformats.org/markup-compatibility/2006" xmlns:o="urn:schemas-microsoft-com:office:office" xmlns:v="urn:schemas-microsoft-com:vml" xmlns:wp14="http://schemas.microsoft.com/office/word/2010/wordprocessingDrawing" xmlns:w10="urn:schemas-microsoft-com:office:word" xmlns:w="http://schemas.openxmlformats.org/wordprocessingml/2006/main" xmlns:w14="http://schemas.microsoft.com/office/word/2010/wordml" xmlns:w15="http://schemas.microsoft.com/office/word/2012/wordml" xmlns:wpg="http://schemas.microsoft.com/office/word/2010/wordprocessingGroup" xmlns:wpi="http://schemas.microsoft.com/office/word/2010/wordprocessingInk" xmlns:wps="http://schemas.microsoft.com/office/word/2010/wordprocessingShape" xmlns:a14="http://schemas.microsoft.com/office/drawing/2010/main" val="0"/>
                         </a:ext>
                       </a:extLst>
                     </a:blip>
@@ -11547,7 +11927,7 @@
                     <a:blip r:embed="rId18">
                       <a:extLst>
                         <a:ext uri="{28A0092B-C50C-407E-A947-70E740481C1C}">
-                          <a14:useLocalDpi xmlns:a14="http://schemas.microsoft.com/office/drawing/2010/main" xmlns:wps="http://schemas.microsoft.com/office/word/2010/wordprocessingShape" xmlns:wpi="http://schemas.microsoft.com/office/word/2010/wordprocessingInk" xmlns:wpg="http://schemas.microsoft.com/office/word/2010/wordprocessingGroup" xmlns:w15="http://schemas.microsoft.com/office/word/2012/wordml" xmlns:w14="http://schemas.microsoft.com/office/word/2010/wordml" xmlns:w="http://schemas.openxmlformats.org/wordprocessingml/2006/main" xmlns:w10="urn:schemas-microsoft-com:office:word" xmlns:wp14="http://schemas.microsoft.com/office/word/2010/wordprocessingDrawing" xmlns:v="urn:schemas-microsoft-com:vml" xmlns:o="urn:schemas-microsoft-com:office:office" xmlns:mc="http://schemas.openxmlformats.org/markup-compatibility/2006" xmlns:wpc="http://schemas.microsoft.com/office/word/2010/wordprocessingCanvas" xmlns="" val="0"/>
+                          <a14:useLocalDpi xmlns="" xmlns:wpc="http://schemas.microsoft.com/office/word/2010/wordprocessingCanvas" xmlns:mc="http://schemas.openxmlformats.org/markup-compatibility/2006" xmlns:o="urn:schemas-microsoft-com:office:office" xmlns:v="urn:schemas-microsoft-com:vml" xmlns:wp14="http://schemas.microsoft.com/office/word/2010/wordprocessingDrawing" xmlns:w10="urn:schemas-microsoft-com:office:word" xmlns:w="http://schemas.openxmlformats.org/wordprocessingml/2006/main" xmlns:w14="http://schemas.microsoft.com/office/word/2010/wordml" xmlns:w15="http://schemas.microsoft.com/office/word/2012/wordml" xmlns:wpg="http://schemas.microsoft.com/office/word/2010/wordprocessingGroup" xmlns:wpi="http://schemas.microsoft.com/office/word/2010/wordprocessingInk" xmlns:wps="http://schemas.microsoft.com/office/word/2010/wordprocessingShape" xmlns:a14="http://schemas.microsoft.com/office/drawing/2010/main" val="0"/>
                         </a:ext>
                       </a:extLst>
                     </a:blip>
@@ -11648,7 +12028,7 @@
                     <a:blip r:embed="rId19">
                       <a:extLst>
                         <a:ext uri="{28A0092B-C50C-407E-A947-70E740481C1C}">
-                          <a14:useLocalDpi xmlns:a14="http://schemas.microsoft.com/office/drawing/2010/main" xmlns:wps="http://schemas.microsoft.com/office/word/2010/wordprocessingShape" xmlns:wpi="http://schemas.microsoft.com/office/word/2010/wordprocessingInk" xmlns:wpg="http://schemas.microsoft.com/office/word/2010/wordprocessingGroup" xmlns:w15="http://schemas.microsoft.com/office/word/2012/wordml" xmlns:w14="http://schemas.microsoft.com/office/word/2010/wordml" xmlns:w="http://schemas.openxmlformats.org/wordprocessingml/2006/main" xmlns:w10="urn:schemas-microsoft-com:office:word" xmlns:wp14="http://schemas.microsoft.com/office/word/2010/wordprocessingDrawing" xmlns:v="urn:schemas-microsoft-com:vml" xmlns:o="urn:schemas-microsoft-com:office:office" xmlns:mc="http://schemas.openxmlformats.org/markup-compatibility/2006" xmlns:wpc="http://schemas.microsoft.com/office/word/2010/wordprocessingCanvas" xmlns="" val="0"/>
+                          <a14:useLocalDpi xmlns="" xmlns:wpc="http://schemas.microsoft.com/office/word/2010/wordprocessingCanvas" xmlns:mc="http://schemas.openxmlformats.org/markup-compatibility/2006" xmlns:o="urn:schemas-microsoft-com:office:office" xmlns:v="urn:schemas-microsoft-com:vml" xmlns:wp14="http://schemas.microsoft.com/office/word/2010/wordprocessingDrawing" xmlns:w10="urn:schemas-microsoft-com:office:word" xmlns:w="http://schemas.openxmlformats.org/wordprocessingml/2006/main" xmlns:w14="http://schemas.microsoft.com/office/word/2010/wordml" xmlns:w15="http://schemas.microsoft.com/office/word/2012/wordml" xmlns:wpg="http://schemas.microsoft.com/office/word/2010/wordprocessingGroup" xmlns:wpi="http://schemas.microsoft.com/office/word/2010/wordprocessingInk" xmlns:wps="http://schemas.microsoft.com/office/word/2010/wordprocessingShape" xmlns:a14="http://schemas.microsoft.com/office/drawing/2010/main" val="0"/>
                         </a:ext>
                       </a:extLst>
                     </a:blip>
@@ -11749,7 +12129,7 @@
                     <a:blip r:embed="rId20">
                       <a:extLst>
                         <a:ext uri="{28A0092B-C50C-407E-A947-70E740481C1C}">
-                          <a14:useLocalDpi xmlns:a14="http://schemas.microsoft.com/office/drawing/2010/main" xmlns:wps="http://schemas.microsoft.com/office/word/2010/wordprocessingShape" xmlns:wpi="http://schemas.microsoft.com/office/word/2010/wordprocessingInk" xmlns:wpg="http://schemas.microsoft.com/office/word/2010/wordprocessingGroup" xmlns:w15="http://schemas.microsoft.com/office/word/2012/wordml" xmlns:w14="http://schemas.microsoft.com/office/word/2010/wordml" xmlns:w="http://schemas.openxmlformats.org/wordprocessingml/2006/main" xmlns:w10="urn:schemas-microsoft-com:office:word" xmlns:wp14="http://schemas.microsoft.com/office/word/2010/wordprocessingDrawing" xmlns:v="urn:schemas-microsoft-com:vml" xmlns:o="urn:schemas-microsoft-com:office:office" xmlns:mc="http://schemas.openxmlformats.org/markup-compatibility/2006" xmlns:wpc="http://schemas.microsoft.com/office/word/2010/wordprocessingCanvas" xmlns="" val="0"/>
+                          <a14:useLocalDpi xmlns="" xmlns:wpc="http://schemas.microsoft.com/office/word/2010/wordprocessingCanvas" xmlns:mc="http://schemas.openxmlformats.org/markup-compatibility/2006" xmlns:o="urn:schemas-microsoft-com:office:office" xmlns:v="urn:schemas-microsoft-com:vml" xmlns:wp14="http://schemas.microsoft.com/office/word/2010/wordprocessingDrawing" xmlns:w10="urn:schemas-microsoft-com:office:word" xmlns:w="http://schemas.openxmlformats.org/wordprocessingml/2006/main" xmlns:w14="http://schemas.microsoft.com/office/word/2010/wordml" xmlns:w15="http://schemas.microsoft.com/office/word/2012/wordml" xmlns:wpg="http://schemas.microsoft.com/office/word/2010/wordprocessingGroup" xmlns:wpi="http://schemas.microsoft.com/office/word/2010/wordprocessingInk" xmlns:wps="http://schemas.microsoft.com/office/word/2010/wordprocessingShape" xmlns:a14="http://schemas.microsoft.com/office/drawing/2010/main" val="0"/>
                         </a:ext>
                       </a:extLst>
                     </a:blip>
@@ -11850,7 +12230,7 @@
                     <a:blip r:embed="rId21">
                       <a:extLst>
                         <a:ext uri="{28A0092B-C50C-407E-A947-70E740481C1C}">
-                          <a14:useLocalDpi xmlns:a14="http://schemas.microsoft.com/office/drawing/2010/main" xmlns:wps="http://schemas.microsoft.com/office/word/2010/wordprocessingShape" xmlns:wpi="http://schemas.microsoft.com/office/word/2010/wordprocessingInk" xmlns:wpg="http://schemas.microsoft.com/office/word/2010/wordprocessingGroup" xmlns:w15="http://schemas.microsoft.com/office/word/2012/wordml" xmlns:w14="http://schemas.microsoft.com/office/word/2010/wordml" xmlns:w="http://schemas.openxmlformats.org/wordprocessingml/2006/main" xmlns:w10="urn:schemas-microsoft-com:office:word" xmlns:wp14="http://schemas.microsoft.com/office/word/2010/wordprocessingDrawing" xmlns:v="urn:schemas-microsoft-com:vml" xmlns:o="urn:schemas-microsoft-com:office:office" xmlns:mc="http://schemas.openxmlformats.org/markup-compatibility/2006" xmlns:wpc="http://schemas.microsoft.com/office/word/2010/wordprocessingCanvas" xmlns="" val="0"/>
+                          <a14:useLocalDpi xmlns="" xmlns:wpc="http://schemas.microsoft.com/office/word/2010/wordprocessingCanvas" xmlns:mc="http://schemas.openxmlformats.org/markup-compatibility/2006" xmlns:o="urn:schemas-microsoft-com:office:office" xmlns:v="urn:schemas-microsoft-com:vml" xmlns:wp14="http://schemas.microsoft.com/office/word/2010/wordprocessingDrawing" xmlns:w10="urn:schemas-microsoft-com:office:word" xmlns:w="http://schemas.openxmlformats.org/wordprocessingml/2006/main" xmlns:w14="http://schemas.microsoft.com/office/word/2010/wordml" xmlns:w15="http://schemas.microsoft.com/office/word/2012/wordml" xmlns:wpg="http://schemas.microsoft.com/office/word/2010/wordprocessingGroup" xmlns:wpi="http://schemas.microsoft.com/office/word/2010/wordprocessingInk" xmlns:wps="http://schemas.microsoft.com/office/word/2010/wordprocessingShape" xmlns:a14="http://schemas.microsoft.com/office/drawing/2010/main" val="0"/>
                         </a:ext>
                       </a:extLst>
                     </a:blip>
@@ -11951,7 +12331,7 @@
                     <a:blip r:embed="rId22">
                       <a:extLst>
                         <a:ext uri="{28A0092B-C50C-407E-A947-70E740481C1C}">
-                          <a14:useLocalDpi xmlns:a14="http://schemas.microsoft.com/office/drawing/2010/main" xmlns:wps="http://schemas.microsoft.com/office/word/2010/wordprocessingShape" xmlns:wpi="http://schemas.microsoft.com/office/word/2010/wordprocessingInk" xmlns:wpg="http://schemas.microsoft.com/office/word/2010/wordprocessingGroup" xmlns:w15="http://schemas.microsoft.com/office/word/2012/wordml" xmlns:w14="http://schemas.microsoft.com/office/word/2010/wordml" xmlns:w="http://schemas.openxmlformats.org/wordprocessingml/2006/main" xmlns:w10="urn:schemas-microsoft-com:office:word" xmlns:wp14="http://schemas.microsoft.com/office/word/2010/wordprocessingDrawing" xmlns:v="urn:schemas-microsoft-com:vml" xmlns:o="urn:schemas-microsoft-com:office:office" xmlns:mc="http://schemas.openxmlformats.org/markup-compatibility/2006" xmlns:wpc="http://schemas.microsoft.com/office/word/2010/wordprocessingCanvas" xmlns="" val="0"/>
+                          <a14:useLocalDpi xmlns="" xmlns:wpc="http://schemas.microsoft.com/office/word/2010/wordprocessingCanvas" xmlns:mc="http://schemas.openxmlformats.org/markup-compatibility/2006" xmlns:o="urn:schemas-microsoft-com:office:office" xmlns:v="urn:schemas-microsoft-com:vml" xmlns:wp14="http://schemas.microsoft.com/office/word/2010/wordprocessingDrawing" xmlns:w10="urn:schemas-microsoft-com:office:word" xmlns:w="http://schemas.openxmlformats.org/wordprocessingml/2006/main" xmlns:w14="http://schemas.microsoft.com/office/word/2010/wordml" xmlns:w15="http://schemas.microsoft.com/office/word/2012/wordml" xmlns:wpg="http://schemas.microsoft.com/office/word/2010/wordprocessingGroup" xmlns:wpi="http://schemas.microsoft.com/office/word/2010/wordprocessingInk" xmlns:wps="http://schemas.microsoft.com/office/word/2010/wordprocessingShape" xmlns:a14="http://schemas.microsoft.com/office/drawing/2010/main" val="0"/>
                         </a:ext>
                       </a:extLst>
                     </a:blip>
@@ -12209,7 +12589,7 @@
                     <a:blip r:embed="rId24" cstate="print">
                       <a:extLst>
                         <a:ext uri="{28A0092B-C50C-407E-A947-70E740481C1C}">
-                          <a14:useLocalDpi xmlns:a14="http://schemas.microsoft.com/office/drawing/2010/main" xmlns:wps="http://schemas.microsoft.com/office/word/2010/wordprocessingShape" xmlns:wpi="http://schemas.microsoft.com/office/word/2010/wordprocessingInk" xmlns:wpg="http://schemas.microsoft.com/office/word/2010/wordprocessingGroup" xmlns:w15="http://schemas.microsoft.com/office/word/2012/wordml" xmlns:w14="http://schemas.microsoft.com/office/word/2010/wordml" xmlns:w="http://schemas.openxmlformats.org/wordprocessingml/2006/main" xmlns:w10="urn:schemas-microsoft-com:office:word" xmlns:wp14="http://schemas.microsoft.com/office/word/2010/wordprocessingDrawing" xmlns:v="urn:schemas-microsoft-com:vml" xmlns:o="urn:schemas-microsoft-com:office:office" xmlns:mc="http://schemas.openxmlformats.org/markup-compatibility/2006" xmlns:wpc="http://schemas.microsoft.com/office/word/2010/wordprocessingCanvas" xmlns="" val="0"/>
+                          <a14:useLocalDpi xmlns="" xmlns:wpc="http://schemas.microsoft.com/office/word/2010/wordprocessingCanvas" xmlns:mc="http://schemas.openxmlformats.org/markup-compatibility/2006" xmlns:o="urn:schemas-microsoft-com:office:office" xmlns:v="urn:schemas-microsoft-com:vml" xmlns:wp14="http://schemas.microsoft.com/office/word/2010/wordprocessingDrawing" xmlns:w10="urn:schemas-microsoft-com:office:word" xmlns:w="http://schemas.openxmlformats.org/wordprocessingml/2006/main" xmlns:w14="http://schemas.microsoft.com/office/word/2010/wordml" xmlns:w15="http://schemas.microsoft.com/office/word/2012/wordml" xmlns:wpg="http://schemas.microsoft.com/office/word/2010/wordprocessingGroup" xmlns:wpi="http://schemas.microsoft.com/office/word/2010/wordprocessingInk" xmlns:wps="http://schemas.microsoft.com/office/word/2010/wordprocessingShape" xmlns:a14="http://schemas.microsoft.com/office/drawing/2010/main" val="0"/>
                         </a:ext>
                       </a:extLst>
                     </a:blip>
@@ -22623,7 +23003,7 @@
   <a:extraClrSchemeLst/>
   <a:extLst>
     <a:ext uri="{05A4C25C-085E-4340-85A3-A5531E510DB2}">
-      <thm15:themeFamily xmlns:thm15="http://schemas.microsoft.com/office/thememl/2012/main" xmlns="" name="Office Theme" id="{62F939B6-93AF-4DB8-9C6B-D6C7DFDC589F}" vid="{4A3C46E8-61CC-4603-A589-7422A47A8E4A}"/>
+      <thm15:themeFamily xmlns="" xmlns:thm15="http://schemas.microsoft.com/office/thememl/2012/main" name="Office Theme" id="{62F939B6-93AF-4DB8-9C6B-D6C7DFDC589F}" vid="{4A3C46E8-61CC-4603-A589-7422A47A8E4A}"/>
     </a:ext>
   </a:extLst>
 </a:theme>

</xml_diff>